<commit_message>
updated cv, added google scholar link
</commit_message>
<xml_diff>
--- a/CurriculumVitae_TomoroYanase.docx
+++ b/CurriculumVitae_TomoroYanase.docx
@@ -316,7 +316,7 @@
         <w:widowControl/>
         <w:jc w:val="left"/>
         <w:rPr>
-          <w:rFonts w:ascii="Arial" w:eastAsia="Meiryo UI" w:hAnsi="Arial" w:cs="Arial" w:hint="eastAsia"/>
+          <w:rFonts w:ascii="Arial" w:eastAsia="Meiryo UI" w:hAnsi="Arial" w:cs="Arial"/>
           <w:kern w:val="0"/>
           <w:sz w:val="22"/>
           <w:szCs w:val="22"/>
@@ -512,6 +512,64 @@
     </w:p>
     <w:p>
       <w:pPr>
+        <w:widowControl/>
+        <w:ind w:firstLine="420"/>
+        <w:jc w:val="left"/>
+        <w:rPr>
+          <w:rFonts w:ascii="Arial" w:eastAsia="Meiryo UI" w:hAnsi="Arial" w:cs="Arial"/>
+          <w:kern w:val="0"/>
+          <w:sz w:val="22"/>
+          <w:szCs w:val="22"/>
+        </w:rPr>
+      </w:pPr>
+      <w:r>
+        <w:rPr>
+          <w:rFonts w:ascii="Arial" w:eastAsia="Meiryo UI" w:hAnsi="Arial" w:cs="Arial" w:hint="eastAsia"/>
+          <w:kern w:val="0"/>
+          <w:sz w:val="22"/>
+          <w:szCs w:val="22"/>
+        </w:rPr>
+        <w:t>D</w:t>
+      </w:r>
+      <w:r>
+        <w:rPr>
+          <w:rFonts w:ascii="Arial" w:eastAsia="Meiryo UI" w:hAnsi="Arial" w:cs="Arial"/>
+          <w:kern w:val="0"/>
+          <w:sz w:val="22"/>
+          <w:szCs w:val="22"/>
+        </w:rPr>
+        <w:t xml:space="preserve">egree: </w:t>
+      </w:r>
+      <w:r>
+        <w:rPr>
+          <w:rFonts w:ascii="Arial" w:eastAsia="Meiryo UI" w:hAnsi="Arial" w:cs="Arial"/>
+          <w:kern w:val="0"/>
+          <w:sz w:val="22"/>
+          <w:szCs w:val="22"/>
+        </w:rPr>
+        <w:t>Doctor of Science</w:t>
+      </w:r>
+      <w:r>
+        <w:rPr>
+          <w:rFonts w:ascii="Arial" w:eastAsia="Meiryo UI" w:hAnsi="Arial" w:cs="Arial"/>
+          <w:kern w:val="0"/>
+          <w:sz w:val="22"/>
+          <w:szCs w:val="22"/>
+        </w:rPr>
+        <w:t xml:space="preserve"> </w:t>
+      </w:r>
+      <w:r>
+        <w:rPr>
+          <w:rFonts w:ascii="Arial" w:eastAsia="Meiryo UI" w:hAnsi="Arial" w:cs="Arial"/>
+          <w:kern w:val="0"/>
+          <w:sz w:val="22"/>
+          <w:szCs w:val="22"/>
+        </w:rPr>
+        <w:t>(Mar 2022, Kyoto University)</w:t>
+      </w:r>
+    </w:p>
+    <w:p>
+      <w:pPr>
         <w:pStyle w:val="a5"/>
         <w:widowControl/>
         <w:numPr>
@@ -1068,6 +1126,7 @@
           <w:sz w:val="22"/>
           <w:szCs w:val="22"/>
         </w:rPr>
+        <w:lastRenderedPageBreak/>
         <w:t xml:space="preserve">5. </w:t>
       </w:r>
       <w:r>
@@ -1098,7 +1157,6 @@
           <w:sz w:val="22"/>
           <w:szCs w:val="22"/>
         </w:rPr>
-        <w:lastRenderedPageBreak/>
         <w:t xml:space="preserve">4. </w:t>
       </w:r>
       <w:r>
@@ -1244,7 +1302,7 @@
         <w:widowControl/>
         <w:jc w:val="left"/>
         <w:rPr>
-          <w:rFonts w:ascii="Arial" w:eastAsia="Meiryo UI" w:hAnsi="Arial" w:cs="Arial" w:hint="eastAsia"/>
+          <w:rFonts w:ascii="Arial" w:eastAsia="Meiryo UI" w:hAnsi="Arial" w:cs="Arial"/>
           <w:kern w:val="0"/>
           <w:sz w:val="22"/>
           <w:szCs w:val="22"/>
@@ -1364,7 +1422,7 @@
         <w:widowControl/>
         <w:jc w:val="left"/>
         <w:rPr>
-          <w:rFonts w:ascii="Arial" w:eastAsia="Meiryo UI" w:hAnsi="Arial" w:cs="Arial" w:hint="eastAsia"/>
+          <w:rFonts w:ascii="Arial" w:eastAsia="Meiryo UI" w:hAnsi="Arial" w:cs="Arial"/>
           <w:kern w:val="0"/>
           <w:sz w:val="22"/>
           <w:szCs w:val="22"/>
@@ -1575,19 +1633,19 @@
         <w:widowControl/>
         <w:jc w:val="left"/>
         <w:rPr>
+          <w:rFonts w:ascii="Arial" w:eastAsia="Meiryo UI" w:hAnsi="Arial" w:cs="Arial"/>
+          <w:kern w:val="0"/>
+          <w:sz w:val="22"/>
+          <w:szCs w:val="22"/>
+        </w:rPr>
+      </w:pPr>
+    </w:p>
+    <w:p>
+      <w:pPr>
+        <w:widowControl/>
+        <w:jc w:val="left"/>
+        <w:rPr>
           <w:rFonts w:ascii="Arial" w:eastAsia="Meiryo UI" w:hAnsi="Arial" w:cs="Arial" w:hint="eastAsia"/>
-          <w:kern w:val="0"/>
-          <w:sz w:val="22"/>
-          <w:szCs w:val="22"/>
-        </w:rPr>
-      </w:pPr>
-    </w:p>
-    <w:p>
-      <w:pPr>
-        <w:widowControl/>
-        <w:jc w:val="left"/>
-        <w:rPr>
-          <w:rFonts w:ascii="Arial" w:eastAsia="Meiryo UI" w:hAnsi="Arial" w:cs="Arial"/>
           <w:b/>
           <w:bCs/>
           <w:kern w:val="0"/>
@@ -1626,7 +1684,16 @@
           <w:sz w:val="22"/>
           <w:szCs w:val="22"/>
         </w:rPr>
-        <w:t xml:space="preserve">#  </w:t>
+        <w:t xml:space="preserve">4. </w:t>
+      </w:r>
+      <w:r>
+        <w:rPr>
+          <w:rFonts w:ascii="Arial" w:eastAsia="Meiryo UI" w:hAnsi="Arial" w:cs="Arial"/>
+          <w:kern w:val="0"/>
+          <w:sz w:val="22"/>
+          <w:szCs w:val="22"/>
+        </w:rPr>
+        <w:t xml:space="preserve"> </w:t>
       </w:r>
       <w:r>
         <w:rPr>
@@ -1659,25 +1726,34 @@
           <w:sz w:val="22"/>
           <w:szCs w:val="22"/>
         </w:rPr>
-        <w:t>, Nishizawa, S., Miura, H., &amp; Tomita, H. (2022</w:t>
-      </w:r>
-      <w:r>
-        <w:rPr>
-          <w:rFonts w:ascii="Arial" w:eastAsia="Meiryo UI" w:hAnsi="Arial" w:cs="Arial"/>
-          <w:kern w:val="0"/>
-          <w:sz w:val="22"/>
-          <w:szCs w:val="22"/>
-        </w:rPr>
-        <w:t>b</w:t>
-      </w:r>
-      <w:r>
-        <w:rPr>
-          <w:rFonts w:ascii="Arial" w:eastAsia="Meiryo UI" w:hAnsi="Arial" w:cs="Arial"/>
-          <w:kern w:val="0"/>
-          <w:sz w:val="22"/>
-          <w:szCs w:val="22"/>
-        </w:rPr>
-        <w:t>).</w:t>
+        <w:t>, Nishizawa, S., Miura, H., Takemi, T., &amp; Tomita, H. (</w:t>
+      </w:r>
+      <w:r>
+        <w:rPr>
+          <w:rFonts w:ascii="Arial" w:eastAsia="Meiryo UI" w:hAnsi="Arial" w:cs="Arial"/>
+          <w:kern w:val="0"/>
+          <w:sz w:val="22"/>
+          <w:szCs w:val="22"/>
+        </w:rPr>
+        <w:t>2022</w:t>
+      </w:r>
+      <w:r>
+        <w:rPr>
+          <w:rFonts w:ascii="Arial" w:eastAsia="Meiryo UI" w:hAnsi="Arial" w:cs="Arial"/>
+          <w:kern w:val="0"/>
+          <w:sz w:val="22"/>
+          <w:szCs w:val="22"/>
+        </w:rPr>
+        <w:t>b)</w:t>
+      </w:r>
+      <w:r>
+        <w:rPr>
+          <w:rFonts w:ascii="Arial" w:eastAsia="Meiryo UI" w:hAnsi="Arial" w:cs="Arial"/>
+          <w:kern w:val="0"/>
+          <w:sz w:val="22"/>
+          <w:szCs w:val="22"/>
+        </w:rPr>
+        <w:t>.</w:t>
       </w:r>
     </w:p>
     <w:p>
@@ -1700,16 +1776,7 @@
           <w:sz w:val="22"/>
           <w:szCs w:val="22"/>
         </w:rPr>
-        <w:t>Characteristic form and distance in high-level hierarchical structure of self-aggregated clouds in radiative-convective equilibrium</w:t>
-      </w:r>
-      <w:r>
-        <w:rPr>
-          <w:rFonts w:ascii="Arial" w:eastAsia="Meiryo UI" w:hAnsi="Arial" w:cs="Arial"/>
-          <w:kern w:val="0"/>
-          <w:sz w:val="22"/>
-          <w:szCs w:val="22"/>
-        </w:rPr>
-        <w:t>.</w:t>
+        <w:t>Low-level circulation and its coupling with free-tropospheric variability as a mechanism of spontaneous aggregation of moist convection.</w:t>
       </w:r>
     </w:p>
     <w:p>
@@ -1719,7 +1786,7 @@
         <w:ind w:leftChars="0" w:left="420"/>
         <w:jc w:val="left"/>
         <w:rPr>
-          <w:rFonts w:ascii="Arial" w:eastAsia="Meiryo UI" w:hAnsi="Arial" w:cs="Arial" w:hint="eastAsia"/>
+          <w:rFonts w:ascii="Arial" w:eastAsia="Meiryo UI" w:hAnsi="Arial" w:cs="Arial"/>
           <w:kern w:val="0"/>
           <w:sz w:val="22"/>
           <w:szCs w:val="22"/>
@@ -1734,6 +1801,171 @@
           <w:sz w:val="22"/>
           <w:szCs w:val="22"/>
         </w:rPr>
+        <w:t>Journal of the Atmospheric Sciences</w:t>
+      </w:r>
+      <w:r>
+        <w:rPr>
+          <w:rFonts w:ascii="Arial" w:eastAsia="Meiryo UI" w:hAnsi="Arial" w:cs="Arial"/>
+          <w:kern w:val="0"/>
+          <w:sz w:val="22"/>
+          <w:szCs w:val="22"/>
+        </w:rPr>
+        <w:t>. (</w:t>
+      </w:r>
+      <w:r>
+        <w:rPr>
+          <w:rFonts w:ascii="Arial" w:eastAsia="Meiryo UI" w:hAnsi="Arial" w:cs="Arial"/>
+          <w:kern w:val="0"/>
+          <w:sz w:val="22"/>
+          <w:szCs w:val="22"/>
+        </w:rPr>
+        <w:t>Accepted, Sep 8, 2022</w:t>
+      </w:r>
+      <w:r>
+        <w:rPr>
+          <w:rFonts w:ascii="Arial" w:eastAsia="Meiryo UI" w:hAnsi="Arial" w:cs="Arial"/>
+          <w:kern w:val="0"/>
+          <w:sz w:val="22"/>
+          <w:szCs w:val="22"/>
+        </w:rPr>
+        <w:t>)</w:t>
+      </w:r>
+    </w:p>
+    <w:p>
+      <w:pPr>
+        <w:widowControl/>
+        <w:jc w:val="left"/>
+        <w:rPr>
+          <w:rFonts w:ascii="Arial" w:eastAsia="Meiryo UI" w:hAnsi="Arial" w:cs="Arial"/>
+          <w:kern w:val="0"/>
+          <w:sz w:val="22"/>
+          <w:szCs w:val="22"/>
+        </w:rPr>
+      </w:pPr>
+      <w:r>
+        <w:rPr>
+          <w:rFonts w:ascii="Arial" w:eastAsia="Meiryo UI" w:hAnsi="Arial" w:cs="Arial"/>
+          <w:kern w:val="0"/>
+          <w:sz w:val="22"/>
+          <w:szCs w:val="22"/>
+        </w:rPr>
+        <w:t>3.</w:t>
+      </w:r>
+      <w:r>
+        <w:rPr>
+          <w:rFonts w:ascii="Arial" w:eastAsia="Meiryo UI" w:hAnsi="Arial" w:cs="Arial"/>
+          <w:kern w:val="0"/>
+          <w:sz w:val="22"/>
+          <w:szCs w:val="22"/>
+        </w:rPr>
+        <w:t xml:space="preserve">  </w:t>
+      </w:r>
+      <w:r>
+        <w:rPr>
+          <w:rFonts w:ascii="Arial" w:eastAsia="Meiryo UI" w:hAnsi="Arial" w:cs="Arial"/>
+          <w:b/>
+          <w:bCs/>
+          <w:kern w:val="0"/>
+          <w:sz w:val="22"/>
+          <w:szCs w:val="22"/>
+          <w:u w:val="single"/>
+        </w:rPr>
+        <w:t>Y</w:t>
+      </w:r>
+      <w:r>
+        <w:rPr>
+          <w:rFonts w:ascii="Arial" w:eastAsia="Meiryo UI" w:hAnsi="Arial" w:cs="Arial"/>
+          <w:b/>
+          <w:bCs/>
+          <w:kern w:val="0"/>
+          <w:sz w:val="22"/>
+          <w:szCs w:val="22"/>
+          <w:u w:val="single"/>
+        </w:rPr>
+        <w:t>anase, T.</w:t>
+      </w:r>
+      <w:r>
+        <w:rPr>
+          <w:rFonts w:ascii="Arial" w:eastAsia="Meiryo UI" w:hAnsi="Arial" w:cs="Arial"/>
+          <w:kern w:val="0"/>
+          <w:sz w:val="22"/>
+          <w:szCs w:val="22"/>
+        </w:rPr>
+        <w:t>, Nishizawa, S., Miura, H., &amp; Tomita, H. (2022</w:t>
+      </w:r>
+      <w:r>
+        <w:rPr>
+          <w:rFonts w:ascii="Arial" w:eastAsia="Meiryo UI" w:hAnsi="Arial" w:cs="Arial"/>
+          <w:kern w:val="0"/>
+          <w:sz w:val="22"/>
+          <w:szCs w:val="22"/>
+        </w:rPr>
+        <w:t>a</w:t>
+      </w:r>
+      <w:r>
+        <w:rPr>
+          <w:rFonts w:ascii="Arial" w:eastAsia="Meiryo UI" w:hAnsi="Arial" w:cs="Arial"/>
+          <w:kern w:val="0"/>
+          <w:sz w:val="22"/>
+          <w:szCs w:val="22"/>
+        </w:rPr>
+        <w:t>).</w:t>
+      </w:r>
+    </w:p>
+    <w:p>
+      <w:pPr>
+        <w:pStyle w:val="a5"/>
+        <w:widowControl/>
+        <w:ind w:leftChars="0" w:left="420"/>
+        <w:jc w:val="left"/>
+        <w:rPr>
+          <w:rFonts w:ascii="Arial" w:eastAsia="Meiryo UI" w:hAnsi="Arial" w:cs="Arial"/>
+          <w:kern w:val="0"/>
+          <w:sz w:val="22"/>
+          <w:szCs w:val="22"/>
+        </w:rPr>
+      </w:pPr>
+      <w:r>
+        <w:rPr>
+          <w:rFonts w:ascii="Arial" w:eastAsia="Meiryo UI" w:hAnsi="Arial" w:cs="Arial"/>
+          <w:kern w:val="0"/>
+          <w:sz w:val="22"/>
+          <w:szCs w:val="22"/>
+        </w:rPr>
+        <w:t>Characteristic form and distance in high-level hierarchical structure of self-aggregated clouds in radiative-convective equilibrium</w:t>
+      </w:r>
+      <w:r>
+        <w:rPr>
+          <w:rFonts w:ascii="Arial" w:eastAsia="Meiryo UI" w:hAnsi="Arial" w:cs="Arial"/>
+          <w:kern w:val="0"/>
+          <w:sz w:val="22"/>
+          <w:szCs w:val="22"/>
+        </w:rPr>
+        <w:t>.</w:t>
+      </w:r>
+    </w:p>
+    <w:p>
+      <w:pPr>
+        <w:pStyle w:val="a5"/>
+        <w:widowControl/>
+        <w:ind w:leftChars="0" w:left="420"/>
+        <w:jc w:val="left"/>
+        <w:rPr>
+          <w:rFonts w:ascii="Arial" w:eastAsia="Meiryo UI" w:hAnsi="Arial" w:cs="Arial" w:hint="eastAsia"/>
+          <w:kern w:val="0"/>
+          <w:sz w:val="22"/>
+          <w:szCs w:val="22"/>
+        </w:rPr>
+      </w:pPr>
+      <w:r>
+        <w:rPr>
+          <w:rFonts w:ascii="Arial" w:eastAsia="Meiryo UI" w:hAnsi="Arial" w:cs="Arial"/>
+          <w:i/>
+          <w:iCs/>
+          <w:kern w:val="0"/>
+          <w:sz w:val="22"/>
+          <w:szCs w:val="22"/>
+        </w:rPr>
         <w:t>Geophysical Research Letters</w:t>
       </w:r>
       <w:r>
@@ -1752,7 +1984,52 @@
           <w:sz w:val="22"/>
           <w:szCs w:val="22"/>
         </w:rPr>
-        <w:t>Under review</w:t>
+        <w:t>Accepted</w:t>
+      </w:r>
+      <w:r>
+        <w:rPr>
+          <w:rFonts w:ascii="Arial" w:eastAsia="Meiryo UI" w:hAnsi="Arial" w:cs="Arial"/>
+          <w:kern w:val="0"/>
+          <w:sz w:val="22"/>
+          <w:szCs w:val="22"/>
+        </w:rPr>
+        <w:t xml:space="preserve">, </w:t>
+      </w:r>
+      <w:r>
+        <w:rPr>
+          <w:rFonts w:ascii="Arial" w:eastAsia="Meiryo UI" w:hAnsi="Arial" w:cs="Arial"/>
+          <w:kern w:val="0"/>
+          <w:sz w:val="22"/>
+          <w:szCs w:val="22"/>
+        </w:rPr>
+        <w:t xml:space="preserve">Sep </w:t>
+      </w:r>
+      <w:r>
+        <w:rPr>
+          <w:rFonts w:ascii="Arial" w:eastAsia="Meiryo UI" w:hAnsi="Arial" w:cs="Arial"/>
+          <w:kern w:val="0"/>
+          <w:sz w:val="22"/>
+          <w:szCs w:val="22"/>
+        </w:rPr>
+        <w:t>7</w:t>
+      </w:r>
+      <w:r>
+        <w:rPr>
+          <w:rFonts w:ascii="Arial" w:eastAsia="Meiryo UI" w:hAnsi="Arial" w:cs="Arial"/>
+          <w:kern w:val="0"/>
+          <w:sz w:val="22"/>
+          <w:szCs w:val="22"/>
+        </w:rPr>
+        <w:t xml:space="preserve">, </w:t>
+      </w:r>
+      <w:r>
+        <w:rPr>
+          <w:rFonts w:ascii="Arial" w:eastAsia="Meiryo UI" w:hAnsi="Arial" w:cs="Arial"/>
+          <w:kern w:val="0"/>
+          <w:sz w:val="22"/>
+          <w:szCs w:val="22"/>
+        </w:rPr>
+        <w:t>2022</w:t>
       </w:r>
       <w:r>
         <w:rPr>
@@ -1812,7 +2089,7 @@
           <w:sz w:val="22"/>
           <w:szCs w:val="22"/>
         </w:rPr>
-        <w:t xml:space="preserve">#  </w:t>
+        <w:t xml:space="preserve">2.  </w:t>
       </w:r>
       <w:r>
         <w:rPr>
@@ -1845,34 +2122,7 @@
           <w:sz w:val="22"/>
           <w:szCs w:val="22"/>
         </w:rPr>
-        <w:t>, Nishizawa, S., Miura, H., Takemi, T., &amp; Tomita, H. (</w:t>
-      </w:r>
-      <w:r>
-        <w:rPr>
-          <w:rFonts w:ascii="Arial" w:eastAsia="Meiryo UI" w:hAnsi="Arial" w:cs="Arial"/>
-          <w:kern w:val="0"/>
-          <w:sz w:val="22"/>
-          <w:szCs w:val="22"/>
-        </w:rPr>
-        <w:t>2022</w:t>
-      </w:r>
-      <w:r>
-        <w:rPr>
-          <w:rFonts w:ascii="Arial" w:eastAsia="Meiryo UI" w:hAnsi="Arial" w:cs="Arial"/>
-          <w:kern w:val="0"/>
-          <w:sz w:val="22"/>
-          <w:szCs w:val="22"/>
-        </w:rPr>
-        <w:t>a</w:t>
-      </w:r>
-      <w:r>
-        <w:rPr>
-          <w:rFonts w:ascii="Arial" w:eastAsia="Meiryo UI" w:hAnsi="Arial" w:cs="Arial"/>
-          <w:kern w:val="0"/>
-          <w:sz w:val="22"/>
-          <w:szCs w:val="22"/>
-        </w:rPr>
-        <w:t>).</w:t>
+        <w:t>, Nishizawa, S., Miura, H., Takemi, T., &amp; Tomita, H. (2020).</w:t>
       </w:r>
     </w:p>
     <w:p>
@@ -1895,7 +2145,25 @@
           <w:sz w:val="22"/>
           <w:szCs w:val="22"/>
         </w:rPr>
-        <w:t>Low-level circulation and its coupling with free-tropospheric variability as a mechanism of spontaneous aggregation of moist convection.</w:t>
+        <w:t>New critical length for the onset of self</w:t>
+      </w:r>
+      <w:r>
+        <w:rPr>
+          <w:rFonts w:ascii="Cambria Math" w:eastAsia="Meiryo UI" w:hAnsi="Cambria Math" w:cs="Cambria Math"/>
+          <w:kern w:val="0"/>
+          <w:sz w:val="22"/>
+          <w:szCs w:val="22"/>
+        </w:rPr>
+        <w:t>‐</w:t>
+      </w:r>
+      <w:r>
+        <w:rPr>
+          <w:rFonts w:ascii="Arial" w:eastAsia="Meiryo UI" w:hAnsi="Arial" w:cs="Arial"/>
+          <w:kern w:val="0"/>
+          <w:sz w:val="22"/>
+          <w:szCs w:val="22"/>
+        </w:rPr>
+        <w:t>aggregation of moist convection.</w:t>
       </w:r>
     </w:p>
     <w:p>
@@ -1906,162 +2174,6 @@
         <w:jc w:val="left"/>
         <w:rPr>
           <w:rFonts w:ascii="Arial" w:eastAsia="Meiryo UI" w:hAnsi="Arial" w:cs="Arial"/>
-          <w:kern w:val="0"/>
-          <w:sz w:val="22"/>
-          <w:szCs w:val="22"/>
-        </w:rPr>
-      </w:pPr>
-      <w:r>
-        <w:rPr>
-          <w:rFonts w:ascii="Arial" w:eastAsia="Meiryo UI" w:hAnsi="Arial" w:cs="Arial"/>
-          <w:i/>
-          <w:iCs/>
-          <w:kern w:val="0"/>
-          <w:sz w:val="22"/>
-          <w:szCs w:val="22"/>
-        </w:rPr>
-        <w:t>Journal of the Atmospheric Sciences</w:t>
-      </w:r>
-      <w:r>
-        <w:rPr>
-          <w:rFonts w:ascii="Arial" w:eastAsia="Meiryo UI" w:hAnsi="Arial" w:cs="Arial"/>
-          <w:kern w:val="0"/>
-          <w:sz w:val="22"/>
-          <w:szCs w:val="22"/>
-        </w:rPr>
-        <w:t>. (</w:t>
-      </w:r>
-      <w:r>
-        <w:rPr>
-          <w:rFonts w:ascii="Arial" w:eastAsia="Meiryo UI" w:hAnsi="Arial" w:cs="Arial"/>
-          <w:kern w:val="0"/>
-          <w:sz w:val="22"/>
-          <w:szCs w:val="22"/>
-        </w:rPr>
-        <w:t>Under</w:t>
-      </w:r>
-      <w:r>
-        <w:rPr>
-          <w:rFonts w:ascii="Arial" w:eastAsia="Meiryo UI" w:hAnsi="Arial" w:cs="Arial"/>
-          <w:kern w:val="0"/>
-          <w:sz w:val="22"/>
-          <w:szCs w:val="22"/>
-        </w:rPr>
-        <w:t xml:space="preserve"> review</w:t>
-      </w:r>
-      <w:r>
-        <w:rPr>
-          <w:rFonts w:ascii="Arial" w:eastAsia="Meiryo UI" w:hAnsi="Arial" w:cs="Arial"/>
-          <w:kern w:val="0"/>
-          <w:sz w:val="22"/>
-          <w:szCs w:val="22"/>
-        </w:rPr>
-        <w:t>)</w:t>
-      </w:r>
-    </w:p>
-    <w:p>
-      <w:pPr>
-        <w:widowControl/>
-        <w:jc w:val="left"/>
-        <w:rPr>
-          <w:rFonts w:ascii="Arial" w:eastAsia="Meiryo UI" w:hAnsi="Arial" w:cs="Arial"/>
-          <w:kern w:val="0"/>
-          <w:sz w:val="22"/>
-          <w:szCs w:val="22"/>
-        </w:rPr>
-      </w:pPr>
-      <w:r>
-        <w:rPr>
-          <w:rFonts w:ascii="Arial" w:eastAsia="Meiryo UI" w:hAnsi="Arial" w:cs="Arial"/>
-          <w:kern w:val="0"/>
-          <w:sz w:val="22"/>
-          <w:szCs w:val="22"/>
-        </w:rPr>
-        <w:t xml:space="preserve">2.  </w:t>
-      </w:r>
-      <w:r>
-        <w:rPr>
-          <w:rFonts w:ascii="Arial" w:eastAsia="Meiryo UI" w:hAnsi="Arial" w:cs="Arial"/>
-          <w:b/>
-          <w:bCs/>
-          <w:kern w:val="0"/>
-          <w:sz w:val="22"/>
-          <w:szCs w:val="22"/>
-          <w:u w:val="single"/>
-        </w:rPr>
-        <w:t>Y</w:t>
-      </w:r>
-      <w:r>
-        <w:rPr>
-          <w:rFonts w:ascii="Arial" w:eastAsia="Meiryo UI" w:hAnsi="Arial" w:cs="Arial"/>
-          <w:b/>
-          <w:bCs/>
-          <w:kern w:val="0"/>
-          <w:sz w:val="22"/>
-          <w:szCs w:val="22"/>
-          <w:u w:val="single"/>
-        </w:rPr>
-        <w:t>anase, T.</w:t>
-      </w:r>
-      <w:r>
-        <w:rPr>
-          <w:rFonts w:ascii="Arial" w:eastAsia="Meiryo UI" w:hAnsi="Arial" w:cs="Arial"/>
-          <w:kern w:val="0"/>
-          <w:sz w:val="22"/>
-          <w:szCs w:val="22"/>
-        </w:rPr>
-        <w:t>, Nishizawa, S., Miura, H., Takemi, T., &amp; Tomita, H. (2020).</w:t>
-      </w:r>
-    </w:p>
-    <w:p>
-      <w:pPr>
-        <w:pStyle w:val="a5"/>
-        <w:widowControl/>
-        <w:ind w:leftChars="0" w:left="420"/>
-        <w:jc w:val="left"/>
-        <w:rPr>
-          <w:rFonts w:ascii="Arial" w:eastAsia="Meiryo UI" w:hAnsi="Arial" w:cs="Arial"/>
-          <w:kern w:val="0"/>
-          <w:sz w:val="22"/>
-          <w:szCs w:val="22"/>
-        </w:rPr>
-      </w:pPr>
-      <w:r>
-        <w:rPr>
-          <w:rFonts w:ascii="Arial" w:eastAsia="Meiryo UI" w:hAnsi="Arial" w:cs="Arial"/>
-          <w:kern w:val="0"/>
-          <w:sz w:val="22"/>
-          <w:szCs w:val="22"/>
-        </w:rPr>
-        <w:t>New critical length for the onset of self</w:t>
-      </w:r>
-      <w:r>
-        <w:rPr>
-          <w:rFonts w:ascii="Cambria Math" w:eastAsia="Meiryo UI" w:hAnsi="Cambria Math" w:cs="Cambria Math"/>
-          <w:kern w:val="0"/>
-          <w:sz w:val="22"/>
-          <w:szCs w:val="22"/>
-        </w:rPr>
-        <w:t>‐</w:t>
-      </w:r>
-      <w:r>
-        <w:rPr>
-          <w:rFonts w:ascii="Arial" w:eastAsia="Meiryo UI" w:hAnsi="Arial" w:cs="Arial"/>
-          <w:kern w:val="0"/>
-          <w:sz w:val="22"/>
-          <w:szCs w:val="22"/>
-        </w:rPr>
-        <w:t>aggregation of moist convection.</w:t>
-      </w:r>
-    </w:p>
-    <w:p>
-      <w:pPr>
-        <w:pStyle w:val="a5"/>
-        <w:widowControl/>
-        <w:ind w:leftChars="0" w:left="420"/>
-        <w:jc w:val="left"/>
-        <w:rPr>
-          <w:rFonts w:ascii="Arial" w:eastAsia="Meiryo UI" w:hAnsi="Arial" w:cs="Arial" w:hint="eastAsia"/>
           <w:kern w:val="0"/>
           <w:sz w:val="22"/>
           <w:szCs w:val="22"/>
@@ -2331,24 +2443,23 @@
         <w:widowControl/>
         <w:jc w:val="left"/>
         <w:rPr>
-          <w:rFonts w:ascii="Arial" w:eastAsia="Meiryo UI" w:hAnsi="Arial" w:cs="Arial" w:hint="eastAsia"/>
-          <w:kern w:val="0"/>
-          <w:sz w:val="22"/>
-          <w:szCs w:val="22"/>
-        </w:rPr>
-      </w:pPr>
-    </w:p>
-    <w:p>
-      <w:pPr>
-        <w:widowControl/>
-        <w:jc w:val="left"/>
-        <w:rPr>
-          <w:rFonts w:ascii="Arial" w:eastAsia="Meiryo UI" w:hAnsi="Arial" w:cs="Arial" w:hint="eastAsia"/>
+          <w:rFonts w:ascii="Arial" w:eastAsia="Meiryo UI" w:hAnsi="Arial" w:cs="Arial"/>
+          <w:kern w:val="0"/>
+          <w:sz w:val="22"/>
+          <w:szCs w:val="22"/>
+        </w:rPr>
+      </w:pPr>
+    </w:p>
+    <w:p>
+      <w:pPr>
+        <w:widowControl/>
+        <w:jc w:val="left"/>
+        <w:rPr>
+          <w:rFonts w:ascii="Arial" w:eastAsia="Meiryo UI" w:hAnsi="Arial" w:cs="Arial"/>
           <w:b/>
           <w:bCs/>
           <w:kern w:val="0"/>
-          <w:sz w:val="22"/>
-          <w:szCs w:val="22"/>
+          <w:sz w:val="24"/>
           <w:u w:val="single"/>
         </w:rPr>
       </w:pPr>
@@ -2381,52 +2492,6 @@
         <w:jc w:val="left"/>
         <w:rPr>
           <w:rFonts w:ascii="Arial" w:eastAsia="Meiryo UI" w:hAnsi="Arial" w:cs="Arial"/>
-          <w:kern w:val="0"/>
-          <w:sz w:val="22"/>
-          <w:szCs w:val="22"/>
-        </w:rPr>
-      </w:pPr>
-      <w:r>
-        <w:rPr>
-          <w:rFonts w:ascii="Arial" w:eastAsia="Meiryo UI" w:hAnsi="Arial" w:cs="Arial"/>
-          <w:kern w:val="0"/>
-          <w:sz w:val="22"/>
-          <w:szCs w:val="22"/>
-        </w:rPr>
-        <w:t>#  M</w:t>
-      </w:r>
-      <w:r>
-        <w:rPr>
-          <w:rFonts w:ascii="Arial" w:eastAsia="Meiryo UI" w:hAnsi="Arial" w:cs="Arial"/>
-          <w:kern w:val="0"/>
-          <w:sz w:val="22"/>
-          <w:szCs w:val="22"/>
-        </w:rPr>
-        <w:t xml:space="preserve">egumi Okazaki, Satoru Oishi, Yasuhiro </w:t>
-      </w:r>
-      <w:proofErr w:type="spellStart"/>
-      <w:r>
-        <w:rPr>
-          <w:rFonts w:ascii="Arial" w:eastAsia="Meiryo UI" w:hAnsi="Arial" w:cs="Arial"/>
-          <w:kern w:val="0"/>
-          <w:sz w:val="22"/>
-          <w:szCs w:val="22"/>
-        </w:rPr>
-        <w:t>Awata</w:t>
-      </w:r>
-      <w:proofErr w:type="spellEnd"/>
-      <w:r>
-        <w:rPr>
-          <w:rFonts w:ascii="Arial" w:eastAsia="Meiryo UI" w:hAnsi="Arial" w:cs="Arial"/>
-          <w:kern w:val="0"/>
-          <w:sz w:val="22"/>
-          <w:szCs w:val="22"/>
-        </w:rPr>
-        <w:t xml:space="preserve">, </w:t>
-      </w:r>
-      <w:r>
-        <w:rPr>
-          <w:rFonts w:ascii="Arial" w:eastAsia="Meiryo UI" w:hAnsi="Arial" w:cs="Arial"/>
           <w:b/>
           <w:bCs/>
           <w:kern w:val="0"/>
@@ -2434,30 +2499,6 @@
           <w:szCs w:val="22"/>
           <w:u w:val="single"/>
         </w:rPr>
-        <w:t>Tomoro Yanase</w:t>
-      </w:r>
-      <w:r>
-        <w:rPr>
-          <w:rFonts w:ascii="Arial" w:eastAsia="Meiryo UI" w:hAnsi="Arial" w:cs="Arial"/>
-          <w:kern w:val="0"/>
-          <w:sz w:val="22"/>
-          <w:szCs w:val="22"/>
-        </w:rPr>
-        <w:t>, Tetsuya Takemi.</w:t>
-      </w:r>
-    </w:p>
-    <w:p>
-      <w:pPr>
-        <w:pStyle w:val="a5"/>
-        <w:widowControl/>
-        <w:ind w:leftChars="0" w:left="360"/>
-        <w:jc w:val="left"/>
-        <w:rPr>
-          <w:rFonts w:ascii="Arial" w:eastAsia="Meiryo UI" w:hAnsi="Arial" w:cs="Arial" w:hint="eastAsia"/>
-          <w:kern w:val="0"/>
-          <w:sz w:val="22"/>
-          <w:szCs w:val="22"/>
-        </w:rPr>
       </w:pPr>
       <w:r>
         <w:rPr>
@@ -2467,46 +2508,7 @@
           <w:szCs w:val="22"/>
         </w:rPr>
         <w:lastRenderedPageBreak/>
-        <w:t>Bimodal Raindrop Size Distributions From Observational Analysis With a New Formula</w:t>
-      </w:r>
-      <w:r>
-        <w:rPr>
-          <w:rFonts w:ascii="Arial" w:eastAsia="Meiryo UI" w:hAnsi="Arial" w:cs="Arial"/>
-          <w:kern w:val="0"/>
-          <w:sz w:val="22"/>
-          <w:szCs w:val="22"/>
-        </w:rPr>
-        <w:t xml:space="preserve">, </w:t>
-      </w:r>
-      <w:r>
-        <w:rPr>
-          <w:rFonts w:ascii="Arial" w:eastAsia="Meiryo UI" w:hAnsi="Arial" w:cs="Arial"/>
-          <w:kern w:val="0"/>
-          <w:sz w:val="22"/>
-          <w:szCs w:val="22"/>
-        </w:rPr>
-        <w:t>AOGS 19th Annual Meeting, Virtual, Aug, 2022.</w:t>
-      </w:r>
-    </w:p>
-    <w:p>
-      <w:pPr>
-        <w:widowControl/>
-        <w:jc w:val="left"/>
-        <w:rPr>
-          <w:rFonts w:ascii="Arial" w:eastAsia="Meiryo UI" w:hAnsi="Arial" w:cs="Arial"/>
-          <w:kern w:val="0"/>
-          <w:sz w:val="22"/>
-          <w:szCs w:val="22"/>
-        </w:rPr>
-      </w:pPr>
-      <w:r>
-        <w:rPr>
-          <w:rFonts w:ascii="Arial" w:eastAsia="Meiryo UI" w:hAnsi="Arial" w:cs="Arial"/>
-          <w:kern w:val="0"/>
-          <w:sz w:val="22"/>
-          <w:szCs w:val="22"/>
-        </w:rPr>
-        <w:t xml:space="preserve">#  </w:t>
+        <w:t xml:space="preserve">#. </w:t>
       </w:r>
       <w:r>
         <w:rPr>
@@ -2518,19 +2520,7 @@
           <w:szCs w:val="22"/>
           <w:u w:val="single"/>
         </w:rPr>
-        <w:t>T</w:t>
-      </w:r>
-      <w:r>
-        <w:rPr>
-          <w:rFonts w:ascii="Arial" w:eastAsia="Meiryo UI" w:hAnsi="Arial" w:cs="Arial"/>
-          <w:b/>
-          <w:bCs/>
-          <w:kern w:val="0"/>
-          <w:sz w:val="22"/>
-          <w:szCs w:val="22"/>
-          <w:u w:val="single"/>
-        </w:rPr>
-        <w:t>omoro Yanase</w:t>
+        <w:t>Tomoro Yanase</w:t>
       </w:r>
       <w:r>
         <w:rPr>
@@ -2549,742 +2539,40 @@
         <w:ind w:leftChars="0" w:left="360"/>
         <w:jc w:val="left"/>
         <w:rPr>
-          <w:rFonts w:ascii="Arial" w:eastAsia="Meiryo UI" w:hAnsi="Arial" w:cs="Arial" w:hint="eastAsia"/>
-          <w:kern w:val="0"/>
-          <w:sz w:val="22"/>
-          <w:szCs w:val="22"/>
-        </w:rPr>
-      </w:pPr>
-      <w:r>
-        <w:rPr>
-          <w:rFonts w:ascii="Arial" w:eastAsia="Meiryo UI" w:hAnsi="Arial" w:cs="Arial"/>
-          <w:kern w:val="0"/>
-          <w:sz w:val="22"/>
-          <w:szCs w:val="22"/>
-        </w:rPr>
-        <w:t xml:space="preserve">A mechanism of convective self-aggregation: Coupling between low-level circulation and free-tropospheric variability, AOGS 19th Annual Meeting, </w:t>
-      </w:r>
-      <w:r>
-        <w:rPr>
-          <w:rFonts w:ascii="Arial" w:eastAsia="Meiryo UI" w:hAnsi="Arial" w:cs="Arial"/>
-          <w:kern w:val="0"/>
-          <w:sz w:val="22"/>
-          <w:szCs w:val="22"/>
-        </w:rPr>
-        <w:t>Virtual</w:t>
-      </w:r>
-      <w:r>
-        <w:rPr>
-          <w:rFonts w:ascii="Arial" w:eastAsia="Meiryo UI" w:hAnsi="Arial" w:cs="Arial"/>
-          <w:kern w:val="0"/>
-          <w:sz w:val="22"/>
-          <w:szCs w:val="22"/>
-        </w:rPr>
-        <w:t xml:space="preserve">, </w:t>
-      </w:r>
-      <w:r>
-        <w:rPr>
-          <w:rFonts w:ascii="Arial" w:eastAsia="Meiryo UI" w:hAnsi="Arial" w:cs="Arial"/>
-          <w:kern w:val="0"/>
-          <w:sz w:val="22"/>
-          <w:szCs w:val="22"/>
-        </w:rPr>
-        <w:t>Aug</w:t>
-      </w:r>
-      <w:r>
-        <w:rPr>
-          <w:rFonts w:ascii="Arial" w:eastAsia="Meiryo UI" w:hAnsi="Arial" w:cs="Arial"/>
-          <w:kern w:val="0"/>
-          <w:sz w:val="22"/>
-          <w:szCs w:val="22"/>
-        </w:rPr>
-        <w:t>, 2022.</w:t>
-      </w:r>
-    </w:p>
-    <w:p>
-      <w:pPr>
-        <w:widowControl/>
-        <w:jc w:val="left"/>
-        <w:rPr>
-          <w:rFonts w:ascii="Arial" w:eastAsia="Meiryo UI" w:hAnsi="Arial" w:cs="Arial"/>
-          <w:kern w:val="0"/>
-          <w:sz w:val="22"/>
-          <w:szCs w:val="22"/>
-        </w:rPr>
-      </w:pPr>
-      <w:r>
-        <w:rPr>
-          <w:rFonts w:ascii="Arial" w:eastAsia="Meiryo UI" w:hAnsi="Arial" w:cs="Arial"/>
-          <w:kern w:val="0"/>
-          <w:sz w:val="22"/>
-          <w:szCs w:val="22"/>
-        </w:rPr>
-        <w:t xml:space="preserve">11. </w:t>
-      </w:r>
-      <w:r>
-        <w:rPr>
-          <w:rFonts w:ascii="Arial" w:eastAsia="Meiryo UI" w:hAnsi="Arial" w:cs="Arial"/>
-          <w:b/>
-          <w:bCs/>
-          <w:kern w:val="0"/>
-          <w:sz w:val="22"/>
-          <w:szCs w:val="22"/>
-          <w:u w:val="single"/>
-        </w:rPr>
-        <w:t>T</w:t>
-      </w:r>
-      <w:r>
-        <w:rPr>
-          <w:rFonts w:ascii="Arial" w:eastAsia="Meiryo UI" w:hAnsi="Arial" w:cs="Arial"/>
-          <w:b/>
-          <w:bCs/>
-          <w:kern w:val="0"/>
-          <w:sz w:val="22"/>
-          <w:szCs w:val="22"/>
-          <w:u w:val="single"/>
-        </w:rPr>
-        <w:t>omoro Yanase</w:t>
-      </w:r>
-      <w:r>
-        <w:rPr>
-          <w:rFonts w:ascii="Arial" w:eastAsia="Meiryo UI" w:hAnsi="Arial" w:cs="Arial"/>
-          <w:kern w:val="0"/>
-          <w:sz w:val="22"/>
-          <w:szCs w:val="22"/>
-        </w:rPr>
-        <w:t xml:space="preserve">, Seiya Nishizawa, Hiroaki Miura, Tetsuya Takemi, Hirofumi </w:t>
-      </w:r>
-      <w:proofErr w:type="spellStart"/>
-      <w:r>
-        <w:rPr>
-          <w:rFonts w:ascii="Arial" w:eastAsia="Meiryo UI" w:hAnsi="Arial" w:cs="Arial"/>
-          <w:kern w:val="0"/>
-          <w:sz w:val="22"/>
-          <w:szCs w:val="22"/>
-        </w:rPr>
-        <w:t>Tomita.</w:t>
-      </w:r>
-      <w:proofErr w:type="spellEnd"/>
-    </w:p>
-    <w:p>
-      <w:pPr>
-        <w:pStyle w:val="a5"/>
-        <w:widowControl/>
-        <w:ind w:leftChars="0" w:left="360"/>
-        <w:jc w:val="left"/>
-        <w:rPr>
-          <w:rFonts w:ascii="Arial" w:eastAsia="Meiryo UI" w:hAnsi="Arial" w:cs="Arial"/>
-          <w:kern w:val="0"/>
-          <w:sz w:val="22"/>
-          <w:szCs w:val="22"/>
-        </w:rPr>
-      </w:pPr>
-      <w:r>
-        <w:rPr>
-          <w:rFonts w:ascii="Arial" w:eastAsia="Meiryo UI" w:hAnsi="Arial" w:cs="Arial"/>
-          <w:kern w:val="0"/>
-          <w:sz w:val="22"/>
-          <w:szCs w:val="22"/>
-        </w:rPr>
-        <w:t>A mechanism of convective self-aggregation: Coupling between low-level circulation and free-tropospheric variability</w:t>
-      </w:r>
-      <w:r>
-        <w:rPr>
-          <w:rFonts w:ascii="Arial" w:eastAsia="Meiryo UI" w:hAnsi="Arial" w:cs="Arial"/>
-          <w:kern w:val="0"/>
-          <w:sz w:val="22"/>
-          <w:szCs w:val="22"/>
-        </w:rPr>
-        <w:t xml:space="preserve">, </w:t>
-      </w:r>
-      <w:proofErr w:type="spellStart"/>
-      <w:r>
-        <w:rPr>
-          <w:rFonts w:ascii="Arial" w:eastAsia="Meiryo UI" w:hAnsi="Arial" w:cs="Arial"/>
-          <w:kern w:val="0"/>
-          <w:sz w:val="22"/>
-          <w:szCs w:val="22"/>
-        </w:rPr>
-        <w:t>JpGU</w:t>
-      </w:r>
-      <w:proofErr w:type="spellEnd"/>
-      <w:r>
-        <w:rPr>
-          <w:rFonts w:ascii="Arial" w:eastAsia="Meiryo UI" w:hAnsi="Arial" w:cs="Arial"/>
-          <w:kern w:val="0"/>
-          <w:sz w:val="22"/>
-          <w:szCs w:val="22"/>
-        </w:rPr>
-        <w:t xml:space="preserve"> Meeting 20</w:t>
-      </w:r>
-      <w:r>
-        <w:rPr>
-          <w:rFonts w:ascii="Arial" w:eastAsia="Meiryo UI" w:hAnsi="Arial" w:cs="Arial"/>
-          <w:kern w:val="0"/>
-          <w:sz w:val="22"/>
-          <w:szCs w:val="22"/>
-        </w:rPr>
-        <w:t>22</w:t>
-      </w:r>
-      <w:r>
-        <w:rPr>
-          <w:rFonts w:ascii="Arial" w:eastAsia="Meiryo UI" w:hAnsi="Arial" w:cs="Arial"/>
-          <w:kern w:val="0"/>
-          <w:sz w:val="22"/>
-          <w:szCs w:val="22"/>
-        </w:rPr>
-        <w:t>, Chiba, May, 20</w:t>
-      </w:r>
-      <w:r>
-        <w:rPr>
-          <w:rFonts w:ascii="Arial" w:eastAsia="Meiryo UI" w:hAnsi="Arial" w:cs="Arial"/>
-          <w:kern w:val="0"/>
-          <w:sz w:val="22"/>
-          <w:szCs w:val="22"/>
-        </w:rPr>
-        <w:t>22</w:t>
-      </w:r>
-      <w:r>
-        <w:rPr>
-          <w:rFonts w:ascii="Arial" w:eastAsia="Meiryo UI" w:hAnsi="Arial" w:cs="Arial"/>
-          <w:kern w:val="0"/>
-          <w:sz w:val="22"/>
-          <w:szCs w:val="22"/>
-        </w:rPr>
-        <w:t>.</w:t>
-      </w:r>
-    </w:p>
-    <w:p>
-      <w:pPr>
-        <w:widowControl/>
-        <w:jc w:val="left"/>
-        <w:rPr>
-          <w:rFonts w:ascii="Arial" w:eastAsia="Meiryo UI" w:hAnsi="Arial" w:cs="Arial"/>
-          <w:kern w:val="0"/>
-          <w:sz w:val="22"/>
-          <w:szCs w:val="22"/>
-        </w:rPr>
-      </w:pPr>
-      <w:r>
-        <w:rPr>
-          <w:rFonts w:ascii="Arial" w:eastAsia="Meiryo UI" w:hAnsi="Arial" w:cs="Arial"/>
-          <w:kern w:val="0"/>
-          <w:sz w:val="22"/>
-          <w:szCs w:val="22"/>
-        </w:rPr>
-        <w:t xml:space="preserve">10. </w:t>
-      </w:r>
-      <w:r>
-        <w:rPr>
-          <w:rFonts w:ascii="Arial" w:eastAsia="Meiryo UI" w:hAnsi="Arial" w:cs="Arial"/>
-          <w:b/>
-          <w:bCs/>
-          <w:kern w:val="0"/>
-          <w:sz w:val="22"/>
-          <w:szCs w:val="22"/>
-          <w:u w:val="single"/>
-        </w:rPr>
-        <w:t>T</w:t>
-      </w:r>
-      <w:r>
-        <w:rPr>
-          <w:rFonts w:ascii="Arial" w:eastAsia="Meiryo UI" w:hAnsi="Arial" w:cs="Arial"/>
-          <w:b/>
-          <w:bCs/>
-          <w:kern w:val="0"/>
-          <w:sz w:val="22"/>
-          <w:szCs w:val="22"/>
-          <w:u w:val="single"/>
-        </w:rPr>
-        <w:t>omoro Yanase</w:t>
-      </w:r>
-      <w:r>
-        <w:rPr>
-          <w:rFonts w:ascii="Arial" w:eastAsia="Meiryo UI" w:hAnsi="Arial" w:cs="Arial"/>
-          <w:kern w:val="0"/>
-          <w:sz w:val="22"/>
-          <w:szCs w:val="22"/>
-        </w:rPr>
-        <w:t>.</w:t>
-      </w:r>
-    </w:p>
-    <w:p>
-      <w:pPr>
-        <w:pStyle w:val="a5"/>
-        <w:widowControl/>
-        <w:ind w:leftChars="0" w:left="420"/>
-        <w:jc w:val="left"/>
-        <w:rPr>
-          <w:rFonts w:ascii="Arial" w:eastAsia="Meiryo UI" w:hAnsi="Arial" w:cs="Arial"/>
-          <w:kern w:val="0"/>
-          <w:sz w:val="22"/>
-          <w:szCs w:val="22"/>
-        </w:rPr>
-      </w:pPr>
-      <w:r>
-        <w:rPr>
-          <w:rFonts w:ascii="Arial" w:eastAsia="Meiryo UI" w:hAnsi="Arial" w:cs="Arial"/>
-          <w:kern w:val="0"/>
-          <w:sz w:val="22"/>
-          <w:szCs w:val="22"/>
-        </w:rPr>
-        <w:t>On the resolution and domain size dependence of the onset of convective self-aggregation and the roles of low-level circulation and free-tropospheric variability, Workshop on the self-aggregation of clouds under the radiative-convective equilibrium, Virtual, Mar, 2022.</w:t>
-      </w:r>
-    </w:p>
-    <w:p>
-      <w:pPr>
-        <w:widowControl/>
-        <w:jc w:val="left"/>
-        <w:rPr>
-          <w:rFonts w:ascii="Arial" w:eastAsia="Meiryo UI" w:hAnsi="Arial" w:cs="Arial"/>
-          <w:kern w:val="0"/>
-          <w:sz w:val="22"/>
-          <w:szCs w:val="22"/>
-        </w:rPr>
-      </w:pPr>
-      <w:r>
-        <w:rPr>
-          <w:rFonts w:ascii="Arial" w:eastAsia="Meiryo UI" w:hAnsi="Arial" w:cs="Arial"/>
-          <w:kern w:val="0"/>
-          <w:sz w:val="22"/>
-          <w:szCs w:val="22"/>
-        </w:rPr>
-        <w:t xml:space="preserve">9.  </w:t>
-      </w:r>
-      <w:r>
-        <w:rPr>
-          <w:rFonts w:ascii="Arial" w:eastAsia="Meiryo UI" w:hAnsi="Arial" w:cs="Arial"/>
-          <w:b/>
-          <w:bCs/>
-          <w:kern w:val="0"/>
-          <w:sz w:val="22"/>
-          <w:szCs w:val="22"/>
-          <w:u w:val="single"/>
-        </w:rPr>
-        <w:t>T</w:t>
-      </w:r>
-      <w:r>
-        <w:rPr>
-          <w:rFonts w:ascii="Arial" w:eastAsia="Meiryo UI" w:hAnsi="Arial" w:cs="Arial"/>
-          <w:b/>
-          <w:bCs/>
-          <w:kern w:val="0"/>
-          <w:sz w:val="22"/>
-          <w:szCs w:val="22"/>
-          <w:u w:val="single"/>
-        </w:rPr>
-        <w:t>omoro Yanase</w:t>
-      </w:r>
-      <w:r>
-        <w:rPr>
-          <w:rFonts w:ascii="Arial" w:eastAsia="Meiryo UI" w:hAnsi="Arial" w:cs="Arial"/>
-          <w:kern w:val="0"/>
-          <w:sz w:val="22"/>
-          <w:szCs w:val="22"/>
-        </w:rPr>
-        <w:t>, Seiya Nishizawa, Hiroaki Miura, Tetsuya Takemi, Hirofumi Tomita</w:t>
-      </w:r>
-      <w:r>
-        <w:rPr>
-          <w:rFonts w:ascii="Arial" w:eastAsia="Meiryo UI" w:hAnsi="Arial" w:cs="Arial"/>
-          <w:kern w:val="0"/>
-          <w:sz w:val="22"/>
-          <w:szCs w:val="22"/>
-        </w:rPr>
-        <w:t>.</w:t>
-      </w:r>
-    </w:p>
-    <w:p>
-      <w:pPr>
-        <w:pStyle w:val="a5"/>
-        <w:widowControl/>
-        <w:ind w:leftChars="0" w:left="420"/>
-        <w:jc w:val="left"/>
-        <w:rPr>
-          <w:rFonts w:ascii="Arial" w:eastAsia="Meiryo UI" w:hAnsi="Arial" w:cs="Arial"/>
-          <w:kern w:val="0"/>
-          <w:sz w:val="22"/>
-          <w:szCs w:val="22"/>
-        </w:rPr>
-      </w:pPr>
-      <w:r>
-        <w:rPr>
-          <w:rFonts w:ascii="Arial" w:eastAsia="Meiryo UI" w:hAnsi="Arial" w:cs="Arial"/>
-          <w:kern w:val="0"/>
-          <w:sz w:val="22"/>
-          <w:szCs w:val="22"/>
-        </w:rPr>
-        <w:t>New Critical Length for the Onset of Self-Aggregation of Moist Convection, The 4th R-CCS International Symposium, Virtual, Feb, 2022. (Poster)</w:t>
-      </w:r>
-    </w:p>
-    <w:p>
-      <w:pPr>
-        <w:widowControl/>
-        <w:jc w:val="left"/>
-        <w:rPr>
-          <w:rFonts w:ascii="Arial" w:eastAsia="Meiryo UI" w:hAnsi="Arial" w:cs="Arial"/>
-          <w:kern w:val="0"/>
-          <w:sz w:val="22"/>
-          <w:szCs w:val="22"/>
-        </w:rPr>
-      </w:pPr>
-      <w:r>
-        <w:rPr>
-          <w:rFonts w:ascii="Arial" w:eastAsia="Meiryo UI" w:hAnsi="Arial" w:cs="Arial"/>
-          <w:kern w:val="0"/>
-          <w:sz w:val="22"/>
-          <w:szCs w:val="22"/>
-        </w:rPr>
-        <w:t xml:space="preserve">8.  </w:t>
-      </w:r>
-      <w:r>
-        <w:rPr>
-          <w:rFonts w:ascii="Arial" w:eastAsia="Meiryo UI" w:hAnsi="Arial" w:cs="Arial"/>
-          <w:b/>
-          <w:bCs/>
-          <w:kern w:val="0"/>
-          <w:sz w:val="22"/>
-          <w:szCs w:val="22"/>
-          <w:u w:val="single"/>
-        </w:rPr>
-        <w:t>T</w:t>
-      </w:r>
-      <w:r>
-        <w:rPr>
-          <w:rFonts w:ascii="Arial" w:eastAsia="Meiryo UI" w:hAnsi="Arial" w:cs="Arial"/>
-          <w:b/>
-          <w:bCs/>
-          <w:kern w:val="0"/>
-          <w:sz w:val="22"/>
-          <w:szCs w:val="22"/>
-          <w:u w:val="single"/>
-        </w:rPr>
-        <w:t>omoro Yanase</w:t>
-      </w:r>
-      <w:r>
-        <w:rPr>
-          <w:rFonts w:ascii="Arial" w:eastAsia="Meiryo UI" w:hAnsi="Arial" w:cs="Arial"/>
-          <w:kern w:val="0"/>
-          <w:sz w:val="22"/>
-          <w:szCs w:val="22"/>
-        </w:rPr>
-        <w:t>, Seiya Nishizawa, Hiroaki Miura, Tetsuya Takemi, Hirofumi Tomita</w:t>
-      </w:r>
-      <w:r>
-        <w:rPr>
-          <w:rFonts w:ascii="Arial" w:eastAsia="Meiryo UI" w:hAnsi="Arial" w:cs="Arial"/>
-          <w:kern w:val="0"/>
-          <w:sz w:val="22"/>
-          <w:szCs w:val="22"/>
-        </w:rPr>
-        <w:t>.</w:t>
-      </w:r>
-    </w:p>
-    <w:p>
-      <w:pPr>
-        <w:pStyle w:val="a5"/>
-        <w:widowControl/>
-        <w:ind w:leftChars="0" w:left="420"/>
-        <w:jc w:val="left"/>
-        <w:rPr>
-          <w:rFonts w:ascii="Arial" w:eastAsia="Meiryo UI" w:hAnsi="Arial" w:cs="Arial"/>
-          <w:kern w:val="0"/>
-          <w:sz w:val="22"/>
-          <w:szCs w:val="22"/>
-        </w:rPr>
-      </w:pPr>
-      <w:r>
-        <w:rPr>
-          <w:rFonts w:ascii="Arial" w:eastAsia="Meiryo UI" w:hAnsi="Arial" w:cs="Arial"/>
-          <w:kern w:val="0"/>
-          <w:sz w:val="22"/>
-          <w:szCs w:val="22"/>
-        </w:rPr>
-        <w:t>New Critical Length for the Onset of Self-Aggregation of Moist Convection, The Fifth Convection-Permitting Modeling Workshop 2021, Virtual, Sep, 2021. (Poster)</w:t>
-      </w:r>
-    </w:p>
-    <w:p>
-      <w:pPr>
-        <w:widowControl/>
-        <w:jc w:val="left"/>
-        <w:rPr>
-          <w:rFonts w:ascii="Arial" w:eastAsia="Meiryo UI" w:hAnsi="Arial" w:cs="Arial"/>
-          <w:kern w:val="0"/>
-          <w:sz w:val="22"/>
-          <w:szCs w:val="22"/>
-        </w:rPr>
-      </w:pPr>
-      <w:r>
-        <w:rPr>
-          <w:rFonts w:ascii="Arial" w:eastAsia="Meiryo UI" w:hAnsi="Arial" w:cs="Arial"/>
-          <w:kern w:val="0"/>
-          <w:sz w:val="22"/>
-          <w:szCs w:val="22"/>
-        </w:rPr>
-        <w:t xml:space="preserve">7.  </w:t>
-      </w:r>
-      <w:r>
-        <w:rPr>
-          <w:rFonts w:ascii="Arial" w:eastAsia="Meiryo UI" w:hAnsi="Arial" w:cs="Arial"/>
-          <w:b/>
-          <w:bCs/>
-          <w:kern w:val="0"/>
-          <w:sz w:val="22"/>
-          <w:szCs w:val="22"/>
-          <w:u w:val="single"/>
-        </w:rPr>
-        <w:t>T</w:t>
-      </w:r>
-      <w:r>
-        <w:rPr>
-          <w:rFonts w:ascii="Arial" w:eastAsia="Meiryo UI" w:hAnsi="Arial" w:cs="Arial"/>
-          <w:b/>
-          <w:bCs/>
-          <w:kern w:val="0"/>
-          <w:sz w:val="22"/>
-          <w:szCs w:val="22"/>
-          <w:u w:val="single"/>
-        </w:rPr>
-        <w:t>omoro Yanase</w:t>
-      </w:r>
-      <w:r>
-        <w:rPr>
-          <w:rFonts w:ascii="Arial" w:eastAsia="Meiryo UI" w:hAnsi="Arial" w:cs="Arial"/>
-          <w:kern w:val="0"/>
-          <w:sz w:val="22"/>
-          <w:szCs w:val="22"/>
-        </w:rPr>
-        <w:t>, Seiya Nishizawa, Hiroaki Miura, Tetsuya Takemi, Hirofumi Tomita</w:t>
-      </w:r>
-      <w:r>
-        <w:rPr>
-          <w:rFonts w:ascii="Arial" w:eastAsia="Meiryo UI" w:hAnsi="Arial" w:cs="Arial"/>
-          <w:kern w:val="0"/>
-          <w:sz w:val="22"/>
-          <w:szCs w:val="22"/>
-        </w:rPr>
-        <w:t>.</w:t>
-      </w:r>
-    </w:p>
-    <w:p>
-      <w:pPr>
-        <w:pStyle w:val="a5"/>
-        <w:widowControl/>
-        <w:ind w:leftChars="0" w:left="420"/>
-        <w:jc w:val="left"/>
-        <w:rPr>
-          <w:rFonts w:ascii="Arial" w:eastAsia="Meiryo UI" w:hAnsi="Arial" w:cs="Arial"/>
-          <w:kern w:val="0"/>
-          <w:sz w:val="22"/>
-          <w:szCs w:val="22"/>
-        </w:rPr>
-      </w:pPr>
-      <w:r>
-        <w:rPr>
-          <w:rFonts w:ascii="Arial" w:eastAsia="Meiryo UI" w:hAnsi="Arial" w:cs="Arial"/>
-          <w:kern w:val="0"/>
-          <w:sz w:val="22"/>
-          <w:szCs w:val="22"/>
-        </w:rPr>
-        <w:t>New Critical Length for the Onset of Self-Aggregation of Moist Convection, AGU Fall Meeting 2020, Virtual, Dec, 2020.</w:t>
-      </w:r>
-      <w:r>
-        <w:rPr>
-          <w:rFonts w:ascii="Arial" w:eastAsia="Meiryo UI" w:hAnsi="Arial" w:cs="Arial"/>
-          <w:kern w:val="0"/>
-          <w:sz w:val="22"/>
-          <w:szCs w:val="22"/>
-        </w:rPr>
-        <w:t xml:space="preserve"> </w:t>
-      </w:r>
-    </w:p>
-    <w:p>
-      <w:pPr>
-        <w:widowControl/>
-        <w:jc w:val="left"/>
-        <w:rPr>
-          <w:rFonts w:ascii="Arial" w:eastAsia="Meiryo UI" w:hAnsi="Arial" w:cs="Arial"/>
-          <w:kern w:val="0"/>
-          <w:sz w:val="22"/>
-          <w:szCs w:val="22"/>
-        </w:rPr>
-      </w:pPr>
-      <w:r>
-        <w:rPr>
-          <w:rFonts w:ascii="Arial" w:eastAsia="Meiryo UI" w:hAnsi="Arial" w:cs="Arial"/>
-          <w:kern w:val="0"/>
-          <w:sz w:val="22"/>
-          <w:szCs w:val="22"/>
-        </w:rPr>
-        <w:t>6.  T</w:t>
-      </w:r>
-      <w:r>
-        <w:rPr>
-          <w:rFonts w:ascii="Arial" w:eastAsia="Meiryo UI" w:hAnsi="Arial" w:cs="Arial"/>
-          <w:kern w:val="0"/>
-          <w:sz w:val="22"/>
-          <w:szCs w:val="22"/>
-        </w:rPr>
-        <w:t xml:space="preserve">amaki Suematsu, </w:t>
-      </w:r>
-      <w:r>
-        <w:rPr>
-          <w:rFonts w:ascii="Arial" w:eastAsia="Meiryo UI" w:hAnsi="Arial" w:cs="Arial"/>
-          <w:b/>
-          <w:bCs/>
-          <w:kern w:val="0"/>
-          <w:sz w:val="22"/>
-          <w:szCs w:val="22"/>
-          <w:u w:val="single"/>
-        </w:rPr>
-        <w:t>Tomoro Yanase</w:t>
-      </w:r>
-      <w:r>
-        <w:rPr>
-          <w:rFonts w:ascii="Arial" w:eastAsia="Meiryo UI" w:hAnsi="Arial" w:cs="Arial"/>
-          <w:kern w:val="0"/>
-          <w:sz w:val="22"/>
-          <w:szCs w:val="22"/>
-        </w:rPr>
-        <w:t>, Hiroaki Miura, Masaki Satoh</w:t>
-      </w:r>
-      <w:r>
-        <w:rPr>
-          <w:rFonts w:ascii="Arial" w:eastAsia="Meiryo UI" w:hAnsi="Arial" w:cs="Arial"/>
-          <w:kern w:val="0"/>
-          <w:sz w:val="22"/>
-          <w:szCs w:val="22"/>
-        </w:rPr>
-        <w:t>.</w:t>
-      </w:r>
-    </w:p>
-    <w:p>
-      <w:pPr>
-        <w:pStyle w:val="a5"/>
-        <w:widowControl/>
-        <w:ind w:leftChars="0" w:left="420"/>
-        <w:jc w:val="left"/>
-        <w:rPr>
-          <w:rFonts w:ascii="Arial" w:eastAsia="Meiryo UI" w:hAnsi="Arial" w:cs="Arial"/>
-          <w:kern w:val="0"/>
-          <w:sz w:val="22"/>
-          <w:szCs w:val="22"/>
-        </w:rPr>
-      </w:pPr>
-      <w:r>
-        <w:rPr>
-          <w:rFonts w:ascii="Arial" w:eastAsia="Meiryo UI" w:hAnsi="Arial" w:cs="Arial"/>
-          <w:kern w:val="0"/>
-          <w:sz w:val="22"/>
-          <w:szCs w:val="22"/>
-        </w:rPr>
-        <w:t>A consecutive development of MJO events in the 2018-2019 winter season reproduced by a three-month SST-forced experiment with NICAM, AGU Fall Meeting 2020, Virtual, Dec, 2020.</w:t>
-      </w:r>
-    </w:p>
-    <w:p>
-      <w:pPr>
-        <w:widowControl/>
-        <w:jc w:val="left"/>
-        <w:rPr>
-          <w:rFonts w:ascii="Arial" w:eastAsia="Meiryo UI" w:hAnsi="Arial" w:cs="Arial"/>
-          <w:kern w:val="0"/>
-          <w:sz w:val="22"/>
-          <w:szCs w:val="22"/>
-        </w:rPr>
-      </w:pPr>
-      <w:r>
-        <w:rPr>
-          <w:rFonts w:ascii="Arial" w:eastAsia="Meiryo UI" w:hAnsi="Arial" w:cs="Arial"/>
-          <w:kern w:val="0"/>
-          <w:sz w:val="22"/>
-          <w:szCs w:val="22"/>
-        </w:rPr>
-        <w:t xml:space="preserve">5.  </w:t>
-      </w:r>
-      <w:r>
-        <w:rPr>
-          <w:rFonts w:ascii="Arial" w:eastAsia="Meiryo UI" w:hAnsi="Arial" w:cs="Arial"/>
-          <w:b/>
-          <w:bCs/>
-          <w:kern w:val="0"/>
-          <w:sz w:val="22"/>
-          <w:szCs w:val="22"/>
-          <w:u w:val="single"/>
-        </w:rPr>
-        <w:t>T</w:t>
-      </w:r>
-      <w:r>
-        <w:rPr>
-          <w:rFonts w:ascii="Arial" w:eastAsia="Meiryo UI" w:hAnsi="Arial" w:cs="Arial"/>
-          <w:b/>
-          <w:bCs/>
-          <w:kern w:val="0"/>
-          <w:sz w:val="22"/>
-          <w:szCs w:val="22"/>
-          <w:u w:val="single"/>
-        </w:rPr>
-        <w:t>omoro Yanase</w:t>
-      </w:r>
-      <w:r>
-        <w:rPr>
-          <w:rFonts w:ascii="Arial" w:eastAsia="Meiryo UI" w:hAnsi="Arial" w:cs="Arial"/>
-          <w:kern w:val="0"/>
-          <w:sz w:val="22"/>
-          <w:szCs w:val="22"/>
-        </w:rPr>
-        <w:t>, Seiya Nishizawa, Hiroaki Miura, Tetsuya Takemi, Hirofumi Tomita</w:t>
-      </w:r>
-      <w:r>
-        <w:rPr>
-          <w:rFonts w:ascii="Arial" w:eastAsia="Meiryo UI" w:hAnsi="Arial" w:cs="Arial"/>
-          <w:kern w:val="0"/>
-          <w:sz w:val="22"/>
-          <w:szCs w:val="22"/>
-        </w:rPr>
-        <w:t>.</w:t>
-      </w:r>
-    </w:p>
-    <w:p>
-      <w:pPr>
-        <w:pStyle w:val="a5"/>
-        <w:widowControl/>
-        <w:ind w:leftChars="0" w:left="420"/>
-        <w:jc w:val="left"/>
-        <w:rPr>
-          <w:rFonts w:ascii="Arial" w:eastAsia="Meiryo UI" w:hAnsi="Arial" w:cs="Arial"/>
-          <w:kern w:val="0"/>
-          <w:sz w:val="22"/>
-          <w:szCs w:val="22"/>
-        </w:rPr>
-      </w:pPr>
-      <w:r>
-        <w:rPr>
-          <w:rFonts w:ascii="Arial" w:eastAsia="Meiryo UI" w:hAnsi="Arial" w:cs="Arial"/>
-          <w:kern w:val="0"/>
-          <w:sz w:val="22"/>
-          <w:szCs w:val="22"/>
-        </w:rPr>
-        <w:t xml:space="preserve">New Critical Length Scale for the Onset of Self-Aggregation of Moist Convection, </w:t>
-      </w:r>
-      <w:proofErr w:type="spellStart"/>
-      <w:r>
-        <w:rPr>
-          <w:rFonts w:ascii="Arial" w:eastAsia="Meiryo UI" w:hAnsi="Arial" w:cs="Arial"/>
-          <w:kern w:val="0"/>
-          <w:sz w:val="22"/>
-          <w:szCs w:val="22"/>
-        </w:rPr>
-        <w:t>JpGU</w:t>
-      </w:r>
-      <w:proofErr w:type="spellEnd"/>
-      <w:r>
-        <w:rPr>
-          <w:rFonts w:ascii="Arial" w:eastAsia="Meiryo UI" w:hAnsi="Arial" w:cs="Arial"/>
-          <w:kern w:val="0"/>
-          <w:sz w:val="22"/>
-          <w:szCs w:val="22"/>
-        </w:rPr>
-        <w:t xml:space="preserve"> - AGU Joint Meeting 2020, Virtual, Jul, 2020. (</w:t>
+          <w:rFonts w:ascii="Arial" w:eastAsia="Meiryo UI" w:hAnsi="Arial" w:cs="Arial"/>
+          <w:kern w:val="0"/>
+          <w:sz w:val="22"/>
+          <w:szCs w:val="22"/>
+        </w:rPr>
+      </w:pPr>
+      <w:r>
+        <w:rPr>
+          <w:rFonts w:ascii="Arial" w:eastAsia="Meiryo UI" w:hAnsi="Arial" w:cs="Arial"/>
+          <w:kern w:val="0"/>
+          <w:sz w:val="22"/>
+          <w:szCs w:val="22"/>
+        </w:rPr>
+        <w:t xml:space="preserve">Numerical study on the self-aggregation of moist convection in radiative-convective equilibrium, 6th Asia Pacific Conference on Plasma Physics, Virtual, </w:t>
+      </w:r>
+      <w:proofErr w:type="gramStart"/>
+      <w:r>
+        <w:rPr>
+          <w:rFonts w:ascii="Arial" w:eastAsia="Meiryo UI" w:hAnsi="Arial" w:cs="Arial"/>
+          <w:kern w:val="0"/>
+          <w:sz w:val="22"/>
+          <w:szCs w:val="22"/>
+        </w:rPr>
+        <w:t>Oct,</w:t>
+      </w:r>
+      <w:proofErr w:type="gramEnd"/>
+      <w:r>
+        <w:rPr>
+          <w:rFonts w:ascii="Arial" w:eastAsia="Meiryo UI" w:hAnsi="Arial" w:cs="Arial"/>
+          <w:kern w:val="0"/>
+          <w:sz w:val="22"/>
+          <w:szCs w:val="22"/>
+        </w:rPr>
+        <w:t xml:space="preserve"> 2022. (</w:t>
       </w:r>
       <w:r>
         <w:rPr>
@@ -3311,32 +2599,25 @@
     </w:p>
     <w:p>
       <w:pPr>
-        <w:widowControl/>
-        <w:jc w:val="left"/>
-        <w:rPr>
-          <w:rFonts w:ascii="Arial" w:eastAsia="Meiryo UI" w:hAnsi="Arial" w:cs="Arial"/>
-          <w:kern w:val="0"/>
-          <w:sz w:val="22"/>
-          <w:szCs w:val="22"/>
-        </w:rPr>
-      </w:pPr>
-      <w:r>
-        <w:rPr>
-          <w:rFonts w:ascii="Arial" w:eastAsia="Meiryo UI" w:hAnsi="Arial" w:cs="Arial"/>
-          <w:kern w:val="0"/>
-          <w:sz w:val="22"/>
-          <w:szCs w:val="22"/>
-        </w:rPr>
-        <w:t>4.  T</w:t>
-      </w:r>
-      <w:r>
-        <w:rPr>
-          <w:rFonts w:ascii="Arial" w:eastAsia="Meiryo UI" w:hAnsi="Arial" w:cs="Arial"/>
-          <w:kern w:val="0"/>
-          <w:sz w:val="22"/>
-          <w:szCs w:val="22"/>
-        </w:rPr>
-        <w:t xml:space="preserve">amaki Suematsu, Chihiro Kodama, Hisashi Yashiro, </w:t>
+        <w:pStyle w:val="a5"/>
+        <w:widowControl/>
+        <w:ind w:leftChars="0" w:left="0"/>
+        <w:jc w:val="left"/>
+        <w:rPr>
+          <w:rFonts w:ascii="Arial" w:eastAsia="Meiryo UI" w:hAnsi="Arial" w:cs="Arial" w:hint="eastAsia"/>
+          <w:kern w:val="0"/>
+          <w:sz w:val="22"/>
+          <w:szCs w:val="22"/>
+        </w:rPr>
+      </w:pPr>
+      <w:r>
+        <w:rPr>
+          <w:rFonts w:ascii="Arial" w:eastAsia="Meiryo UI" w:hAnsi="Arial" w:cs="Arial"/>
+          <w:kern w:val="0"/>
+          <w:sz w:val="22"/>
+          <w:szCs w:val="22"/>
+        </w:rPr>
+        <w:t xml:space="preserve">14. </w:t>
       </w:r>
       <w:r>
         <w:rPr>
@@ -3357,7 +2638,7 @@
           <w:sz w:val="22"/>
           <w:szCs w:val="22"/>
         </w:rPr>
-        <w:t>, Hiroaki Miura,</w:t>
+        <w:t>, Seiya Nishizawa, Hiroaki Miura, Tetsuya Takemi, Hirofumi Tomita.</w:t>
       </w:r>
     </w:p>
     <w:p>
@@ -3366,91 +2647,6 @@
         <w:widowControl/>
         <w:ind w:leftChars="0" w:left="360"/>
         <w:jc w:val="left"/>
-        <w:rPr>
-          <w:rFonts w:ascii="Arial" w:eastAsia="Meiryo UI" w:hAnsi="Arial" w:cs="Arial"/>
-          <w:kern w:val="0"/>
-          <w:sz w:val="22"/>
-          <w:szCs w:val="22"/>
-        </w:rPr>
-      </w:pPr>
-      <w:r>
-        <w:rPr>
-          <w:rFonts w:ascii="Arial" w:eastAsia="Meiryo UI" w:hAnsi="Arial" w:cs="Arial"/>
-          <w:kern w:val="0"/>
-          <w:sz w:val="22"/>
-          <w:szCs w:val="22"/>
-        </w:rPr>
-        <w:t>Tomoki Miyakawa, Masaki Satoh</w:t>
-      </w:r>
-      <w:r>
-        <w:rPr>
-          <w:rFonts w:ascii="Arial" w:eastAsia="Meiryo UI" w:hAnsi="Arial" w:cs="Arial"/>
-          <w:kern w:val="0"/>
-          <w:sz w:val="22"/>
-          <w:szCs w:val="22"/>
-        </w:rPr>
-        <w:t>.</w:t>
-      </w:r>
-      <w:r>
-        <w:rPr>
-          <w:rFonts w:ascii="Arial" w:eastAsia="Meiryo UI" w:hAnsi="Arial" w:cs="Arial"/>
-          <w:kern w:val="0"/>
-          <w:sz w:val="22"/>
-          <w:szCs w:val="22"/>
-        </w:rPr>
-        <w:t xml:space="preserve"> </w:t>
-      </w:r>
-      <w:r>
-        <w:rPr>
-          <w:rFonts w:ascii="Arial" w:eastAsia="Meiryo UI" w:hAnsi="Arial" w:cs="Arial"/>
-          <w:kern w:val="0"/>
-          <w:sz w:val="22"/>
-          <w:szCs w:val="22"/>
-        </w:rPr>
-        <w:t xml:space="preserve">Dependence of the reproducibility of the MJO convection on differences in the surface flux conditions in NICAM, </w:t>
-      </w:r>
-      <w:proofErr w:type="spellStart"/>
-      <w:r>
-        <w:rPr>
-          <w:rFonts w:ascii="Arial" w:eastAsia="Meiryo UI" w:hAnsi="Arial" w:cs="Arial"/>
-          <w:kern w:val="0"/>
-          <w:sz w:val="22"/>
-          <w:szCs w:val="22"/>
-        </w:rPr>
-        <w:t>JpGU</w:t>
-      </w:r>
-      <w:proofErr w:type="spellEnd"/>
-      <w:r>
-        <w:rPr>
-          <w:rFonts w:ascii="Arial" w:eastAsia="Meiryo UI" w:hAnsi="Arial" w:cs="Arial"/>
-          <w:kern w:val="0"/>
-          <w:sz w:val="22"/>
-          <w:szCs w:val="22"/>
-        </w:rPr>
-        <w:t xml:space="preserve"> - AGU Joint Meeting 2020, Virtual, Jul, 2020. </w:t>
-      </w:r>
-    </w:p>
-    <w:p>
-      <w:pPr>
-        <w:widowControl/>
-        <w:jc w:val="left"/>
-        <w:rPr>
-          <w:rFonts w:ascii="Arial" w:eastAsia="Meiryo UI" w:hAnsi="Arial" w:cs="Arial"/>
-          <w:kern w:val="0"/>
-          <w:sz w:val="22"/>
-          <w:szCs w:val="22"/>
-        </w:rPr>
-      </w:pPr>
-      <w:r>
-        <w:rPr>
-          <w:rFonts w:ascii="Arial" w:eastAsia="Meiryo UI" w:hAnsi="Arial" w:cs="Arial"/>
-          <w:kern w:val="0"/>
-          <w:sz w:val="22"/>
-          <w:szCs w:val="22"/>
-        </w:rPr>
-        <w:t xml:space="preserve">3.  </w:t>
-      </w:r>
-      <w:r>
         <w:rPr>
           <w:rFonts w:ascii="Arial" w:eastAsia="Meiryo UI" w:hAnsi="Arial" w:cs="Arial"/>
           <w:b/>
@@ -3458,9 +2654,174 @@
           <w:kern w:val="0"/>
           <w:sz w:val="22"/>
           <w:szCs w:val="22"/>
-          <w:u w:val="single"/>
-        </w:rPr>
-        <w:t>T</w:t>
+        </w:rPr>
+      </w:pPr>
+      <w:r>
+        <w:rPr>
+          <w:rFonts w:ascii="Arial" w:eastAsia="Meiryo UI" w:hAnsi="Arial" w:cs="Arial"/>
+          <w:kern w:val="0"/>
+          <w:sz w:val="22"/>
+          <w:szCs w:val="22"/>
+        </w:rPr>
+        <w:t>Low-level circulation and its coupling with free-tropospheric variability as a mechanism of spontaneous aggregation of moist convection</w:t>
+      </w:r>
+      <w:r>
+        <w:rPr>
+          <w:rFonts w:ascii="Arial" w:eastAsia="Meiryo UI" w:hAnsi="Arial" w:cs="Arial"/>
+          <w:kern w:val="0"/>
+          <w:sz w:val="22"/>
+          <w:szCs w:val="22"/>
+        </w:rPr>
+        <w:t>, 2022</w:t>
+      </w:r>
+      <w:r>
+        <w:rPr>
+          <w:rFonts w:ascii="Arial" w:eastAsia="Meiryo UI" w:hAnsi="Arial" w:cs="Arial"/>
+          <w:kern w:val="0"/>
+          <w:sz w:val="22"/>
+          <w:szCs w:val="22"/>
+        </w:rPr>
+        <w:t xml:space="preserve"> </w:t>
+      </w:r>
+      <w:r>
+        <w:rPr>
+          <w:rFonts w:ascii="Arial" w:eastAsia="Meiryo UI" w:hAnsi="Arial" w:cs="Arial"/>
+          <w:kern w:val="0"/>
+          <w:sz w:val="22"/>
+          <w:szCs w:val="22"/>
+        </w:rPr>
+        <w:t>Model</w:t>
+      </w:r>
+      <w:r>
+        <w:rPr>
+          <w:rFonts w:ascii="Arial" w:eastAsia="Meiryo UI" w:hAnsi="Arial" w:cs="Arial"/>
+          <w:kern w:val="0"/>
+          <w:sz w:val="22"/>
+          <w:szCs w:val="22"/>
+        </w:rPr>
+        <w:t xml:space="preserve"> </w:t>
+      </w:r>
+      <w:r>
+        <w:rPr>
+          <w:rFonts w:ascii="Arial" w:eastAsia="Meiryo UI" w:hAnsi="Arial" w:cs="Arial"/>
+          <w:kern w:val="0"/>
+          <w:sz w:val="22"/>
+          <w:szCs w:val="22"/>
+        </w:rPr>
+        <w:t>Hierarchies</w:t>
+      </w:r>
+      <w:r>
+        <w:rPr>
+          <w:rFonts w:ascii="Arial" w:eastAsia="Meiryo UI" w:hAnsi="Arial" w:cs="Arial"/>
+          <w:kern w:val="0"/>
+          <w:sz w:val="22"/>
+          <w:szCs w:val="22"/>
+        </w:rPr>
+        <w:t xml:space="preserve"> </w:t>
+      </w:r>
+      <w:r>
+        <w:rPr>
+          <w:rFonts w:ascii="Arial" w:eastAsia="Meiryo UI" w:hAnsi="Arial" w:cs="Arial"/>
+          <w:kern w:val="0"/>
+          <w:sz w:val="22"/>
+          <w:szCs w:val="22"/>
+        </w:rPr>
+        <w:t xml:space="preserve">Workshop, </w:t>
+      </w:r>
+      <w:r>
+        <w:rPr>
+          <w:rFonts w:ascii="Arial" w:eastAsia="Meiryo UI" w:hAnsi="Arial" w:cs="Arial"/>
+          <w:kern w:val="0"/>
+          <w:sz w:val="22"/>
+          <w:szCs w:val="22"/>
+        </w:rPr>
+        <w:t>Stanford University, California, USA</w:t>
+      </w:r>
+      <w:r>
+        <w:rPr>
+          <w:rFonts w:ascii="Arial" w:eastAsia="Meiryo UI" w:hAnsi="Arial" w:cs="Arial"/>
+          <w:kern w:val="0"/>
+          <w:sz w:val="22"/>
+          <w:szCs w:val="22"/>
+        </w:rPr>
+        <w:t xml:space="preserve">, </w:t>
+      </w:r>
+      <w:r>
+        <w:rPr>
+          <w:rFonts w:ascii="Arial" w:eastAsia="Meiryo UI" w:hAnsi="Arial" w:cs="Arial"/>
+          <w:kern w:val="0"/>
+          <w:sz w:val="22"/>
+          <w:szCs w:val="22"/>
+        </w:rPr>
+        <w:t>Aug 29–Sep 1</w:t>
+      </w:r>
+      <w:r>
+        <w:rPr>
+          <w:rFonts w:ascii="Arial" w:eastAsia="Meiryo UI" w:hAnsi="Arial" w:cs="Arial"/>
+          <w:kern w:val="0"/>
+          <w:sz w:val="22"/>
+          <w:szCs w:val="22"/>
+        </w:rPr>
+        <w:t>, 2022.</w:t>
+      </w:r>
+    </w:p>
+    <w:p>
+      <w:pPr>
+        <w:widowControl/>
+        <w:jc w:val="left"/>
+        <w:rPr>
+          <w:rFonts w:ascii="Arial" w:eastAsia="Meiryo UI" w:hAnsi="Arial" w:cs="Arial"/>
+          <w:kern w:val="0"/>
+          <w:sz w:val="22"/>
+          <w:szCs w:val="22"/>
+        </w:rPr>
+      </w:pPr>
+      <w:r>
+        <w:rPr>
+          <w:rFonts w:ascii="Arial" w:eastAsia="Meiryo UI" w:hAnsi="Arial" w:cs="Arial"/>
+          <w:kern w:val="0"/>
+          <w:sz w:val="22"/>
+          <w:szCs w:val="22"/>
+        </w:rPr>
+        <w:t>13.</w:t>
+      </w:r>
+      <w:r>
+        <w:rPr>
+          <w:rFonts w:ascii="Arial" w:eastAsia="Meiryo UI" w:hAnsi="Arial" w:cs="Arial"/>
+          <w:kern w:val="0"/>
+          <w:sz w:val="22"/>
+          <w:szCs w:val="22"/>
+        </w:rPr>
+        <w:t xml:space="preserve"> M</w:t>
+      </w:r>
+      <w:r>
+        <w:rPr>
+          <w:rFonts w:ascii="Arial" w:eastAsia="Meiryo UI" w:hAnsi="Arial" w:cs="Arial"/>
+          <w:kern w:val="0"/>
+          <w:sz w:val="22"/>
+          <w:szCs w:val="22"/>
+        </w:rPr>
+        <w:t xml:space="preserve">egumi Okazaki, Satoru Oishi, Yasuhiro </w:t>
+      </w:r>
+      <w:proofErr w:type="spellStart"/>
+      <w:r>
+        <w:rPr>
+          <w:rFonts w:ascii="Arial" w:eastAsia="Meiryo UI" w:hAnsi="Arial" w:cs="Arial"/>
+          <w:kern w:val="0"/>
+          <w:sz w:val="22"/>
+          <w:szCs w:val="22"/>
+        </w:rPr>
+        <w:t>Awata</w:t>
+      </w:r>
+      <w:proofErr w:type="spellEnd"/>
+      <w:r>
+        <w:rPr>
+          <w:rFonts w:ascii="Arial" w:eastAsia="Meiryo UI" w:hAnsi="Arial" w:cs="Arial"/>
+          <w:kern w:val="0"/>
+          <w:sz w:val="22"/>
+          <w:szCs w:val="22"/>
+        </w:rPr>
+        <w:t xml:space="preserve">, </w:t>
       </w:r>
       <w:r>
         <w:rPr>
@@ -3472,25 +2833,16 @@
           <w:szCs w:val="22"/>
           <w:u w:val="single"/>
         </w:rPr>
-        <w:t>omoro Yanase</w:t>
-      </w:r>
-      <w:r>
-        <w:rPr>
-          <w:rFonts w:ascii="Arial" w:eastAsia="Meiryo UI" w:hAnsi="Arial" w:cs="Arial"/>
-          <w:kern w:val="0"/>
-          <w:sz w:val="22"/>
-          <w:szCs w:val="22"/>
-        </w:rPr>
-        <w:t>, Tetsuya Takemi</w:t>
-      </w:r>
-      <w:r>
-        <w:rPr>
-          <w:rFonts w:ascii="Arial" w:eastAsia="Meiryo UI" w:hAnsi="Arial" w:cs="Arial"/>
-          <w:kern w:val="0"/>
-          <w:sz w:val="22"/>
-          <w:szCs w:val="22"/>
-        </w:rPr>
-        <w:t>.</w:t>
+        <w:t>Tomoro Yanase</w:t>
+      </w:r>
+      <w:r>
+        <w:rPr>
+          <w:rFonts w:ascii="Arial" w:eastAsia="Meiryo UI" w:hAnsi="Arial" w:cs="Arial"/>
+          <w:kern w:val="0"/>
+          <w:sz w:val="22"/>
+          <w:szCs w:val="22"/>
+        </w:rPr>
+        <w:t>, Tetsuya Takemi.</w:t>
       </w:r>
     </w:p>
     <w:p>
@@ -3513,13 +2865,59 @@
           <w:sz w:val="22"/>
           <w:szCs w:val="22"/>
         </w:rPr>
-        <w:t>Statistical Properties of Cumulus Ensembles in High-Resolution Radiative-Convective Equilibrium Simulations, Wayne Schubert Symposium in AMS Annual Meeting 2020, Boston, Jan, 2020. (Poster)</w:t>
-      </w:r>
-    </w:p>
-    <w:p>
-      <w:pPr>
-        <w:widowControl/>
-        <w:jc w:val="left"/>
+        <w:t xml:space="preserve">Bimodal Raindrop Size Distributions </w:t>
+      </w:r>
+      <w:proofErr w:type="gramStart"/>
+      <w:r>
+        <w:rPr>
+          <w:rFonts w:ascii="Arial" w:eastAsia="Meiryo UI" w:hAnsi="Arial" w:cs="Arial"/>
+          <w:kern w:val="0"/>
+          <w:sz w:val="22"/>
+          <w:szCs w:val="22"/>
+        </w:rPr>
+        <w:t>From</w:t>
+      </w:r>
+      <w:proofErr w:type="gramEnd"/>
+      <w:r>
+        <w:rPr>
+          <w:rFonts w:ascii="Arial" w:eastAsia="Meiryo UI" w:hAnsi="Arial" w:cs="Arial"/>
+          <w:kern w:val="0"/>
+          <w:sz w:val="22"/>
+          <w:szCs w:val="22"/>
+        </w:rPr>
+        <w:t xml:space="preserve"> Observational Analysis With a New Formula, AOGS 19th Annual Meeting, Virtual, Aug, 2022.</w:t>
+      </w:r>
+    </w:p>
+    <w:p>
+      <w:pPr>
+        <w:widowControl/>
+        <w:jc w:val="left"/>
+        <w:rPr>
+          <w:rFonts w:ascii="Arial" w:eastAsia="Meiryo UI" w:hAnsi="Arial" w:cs="Arial"/>
+          <w:kern w:val="0"/>
+          <w:sz w:val="22"/>
+          <w:szCs w:val="22"/>
+        </w:rPr>
+      </w:pPr>
+      <w:r>
+        <w:rPr>
+          <w:rFonts w:ascii="Arial" w:eastAsia="Meiryo UI" w:hAnsi="Arial" w:cs="Arial"/>
+          <w:kern w:val="0"/>
+          <w:sz w:val="22"/>
+          <w:szCs w:val="22"/>
+        </w:rPr>
+        <w:t>12.</w:t>
+      </w:r>
+      <w:r>
+        <w:rPr>
+          <w:rFonts w:ascii="Arial" w:eastAsia="Meiryo UI" w:hAnsi="Arial" w:cs="Arial"/>
+          <w:kern w:val="0"/>
+          <w:sz w:val="22"/>
+          <w:szCs w:val="22"/>
+        </w:rPr>
+        <w:t xml:space="preserve"> </w:t>
+      </w:r>
+      <w:r>
         <w:rPr>
           <w:rFonts w:ascii="Arial" w:eastAsia="Meiryo UI" w:hAnsi="Arial" w:cs="Arial"/>
           <w:b/>
@@ -3529,15 +2927,7 @@
           <w:szCs w:val="22"/>
           <w:u w:val="single"/>
         </w:rPr>
-      </w:pPr>
-      <w:r>
-        <w:rPr>
-          <w:rFonts w:ascii="Arial" w:eastAsia="Meiryo UI" w:hAnsi="Arial" w:cs="Arial"/>
-          <w:kern w:val="0"/>
-          <w:sz w:val="22"/>
-          <w:szCs w:val="22"/>
-        </w:rPr>
-        <w:t xml:space="preserve">2.  </w:t>
+        <w:t>T</w:t>
       </w:r>
       <w:r>
         <w:rPr>
@@ -3549,45 +2939,149 @@
           <w:szCs w:val="22"/>
           <w:u w:val="single"/>
         </w:rPr>
-        <w:t>T</w:t>
+        <w:t>omoro Yanase</w:t>
+      </w:r>
+      <w:r>
+        <w:rPr>
+          <w:rFonts w:ascii="Arial" w:eastAsia="Meiryo UI" w:hAnsi="Arial" w:cs="Arial"/>
+          <w:kern w:val="0"/>
+          <w:sz w:val="22"/>
+          <w:szCs w:val="22"/>
+        </w:rPr>
+        <w:t>, Seiya Nishizawa, Hiroaki Miura, Tetsuya Takemi, Hirofumi Tomita.</w:t>
+      </w:r>
+    </w:p>
+    <w:p>
+      <w:pPr>
+        <w:pStyle w:val="a5"/>
+        <w:widowControl/>
+        <w:ind w:leftChars="0" w:left="360"/>
+        <w:jc w:val="left"/>
+        <w:rPr>
+          <w:rFonts w:ascii="Arial" w:eastAsia="Meiryo UI" w:hAnsi="Arial" w:cs="Arial"/>
+          <w:kern w:val="0"/>
+          <w:sz w:val="22"/>
+          <w:szCs w:val="22"/>
+        </w:rPr>
+      </w:pPr>
+      <w:r>
+        <w:rPr>
+          <w:rFonts w:ascii="Arial" w:eastAsia="Meiryo UI" w:hAnsi="Arial" w:cs="Arial"/>
+          <w:kern w:val="0"/>
+          <w:sz w:val="22"/>
+          <w:szCs w:val="22"/>
+        </w:rPr>
+        <w:t xml:space="preserve">A mechanism of convective self-aggregation: Coupling between low-level circulation and free-tropospheric variability, AOGS 19th Annual Meeting, </w:t>
+      </w:r>
+      <w:r>
+        <w:rPr>
+          <w:rFonts w:ascii="Arial" w:eastAsia="Meiryo UI" w:hAnsi="Arial" w:cs="Arial"/>
+          <w:kern w:val="0"/>
+          <w:sz w:val="22"/>
+          <w:szCs w:val="22"/>
+        </w:rPr>
+        <w:t>Virtual</w:t>
+      </w:r>
+      <w:r>
+        <w:rPr>
+          <w:rFonts w:ascii="Arial" w:eastAsia="Meiryo UI" w:hAnsi="Arial" w:cs="Arial"/>
+          <w:kern w:val="0"/>
+          <w:sz w:val="22"/>
+          <w:szCs w:val="22"/>
+        </w:rPr>
+        <w:t xml:space="preserve">, </w:t>
+      </w:r>
+      <w:proofErr w:type="gramStart"/>
+      <w:r>
+        <w:rPr>
+          <w:rFonts w:ascii="Arial" w:eastAsia="Meiryo UI" w:hAnsi="Arial" w:cs="Arial"/>
+          <w:kern w:val="0"/>
+          <w:sz w:val="22"/>
+          <w:szCs w:val="22"/>
+        </w:rPr>
+        <w:t>Aug</w:t>
+      </w:r>
+      <w:r>
+        <w:rPr>
+          <w:rFonts w:ascii="Arial" w:eastAsia="Meiryo UI" w:hAnsi="Arial" w:cs="Arial"/>
+          <w:kern w:val="0"/>
+          <w:sz w:val="22"/>
+          <w:szCs w:val="22"/>
+        </w:rPr>
+        <w:t>,</w:t>
+      </w:r>
+      <w:proofErr w:type="gramEnd"/>
+      <w:r>
+        <w:rPr>
+          <w:rFonts w:ascii="Arial" w:eastAsia="Meiryo UI" w:hAnsi="Arial" w:cs="Arial"/>
+          <w:kern w:val="0"/>
+          <w:sz w:val="22"/>
+          <w:szCs w:val="22"/>
+        </w:rPr>
+        <w:t xml:space="preserve"> 2022.</w:t>
+      </w:r>
+      <w:r>
+        <w:rPr>
+          <w:rFonts w:ascii="Arial" w:eastAsia="Meiryo UI" w:hAnsi="Arial" w:cs="Arial"/>
+          <w:kern w:val="0"/>
+          <w:sz w:val="22"/>
+          <w:szCs w:val="22"/>
+        </w:rPr>
+        <w:t xml:space="preserve"> </w:t>
+      </w:r>
+      <w:r>
+        <w:rPr>
+          <w:rFonts w:ascii="Arial" w:eastAsia="Meiryo UI" w:hAnsi="Arial" w:cs="Arial"/>
+          <w:kern w:val="0"/>
+          <w:sz w:val="22"/>
+          <w:szCs w:val="22"/>
+        </w:rPr>
+        <w:t>(</w:t>
       </w:r>
       <w:r>
         <w:rPr>
           <w:rFonts w:ascii="Arial" w:eastAsia="Meiryo UI" w:hAnsi="Arial" w:cs="Arial"/>
           <w:b/>
           <w:bCs/>
-          <w:kern w:val="0"/>
-          <w:sz w:val="22"/>
-          <w:szCs w:val="22"/>
-          <w:u w:val="single"/>
-        </w:rPr>
-        <w:t>omoro Yanase</w:t>
-      </w:r>
-      <w:r>
-        <w:rPr>
-          <w:rFonts w:ascii="Arial" w:eastAsia="Meiryo UI" w:hAnsi="Arial" w:cs="Arial"/>
-          <w:kern w:val="0"/>
-          <w:sz w:val="22"/>
-          <w:szCs w:val="22"/>
-        </w:rPr>
-        <w:t>, Tetsuya Takemi</w:t>
-      </w:r>
-      <w:r>
-        <w:rPr>
-          <w:rFonts w:ascii="Arial" w:eastAsia="Meiryo UI" w:hAnsi="Arial" w:cs="Arial"/>
-          <w:kern w:val="0"/>
-          <w:sz w:val="22"/>
-          <w:szCs w:val="22"/>
-        </w:rPr>
-        <w:t>.</w:t>
-      </w:r>
-    </w:p>
-    <w:p>
-      <w:pPr>
-        <w:pStyle w:val="a5"/>
-        <w:widowControl/>
-        <w:ind w:leftChars="0" w:left="360"/>
-        <w:jc w:val="left"/>
+          <w:i/>
+          <w:iCs/>
+          <w:kern w:val="0"/>
+          <w:sz w:val="22"/>
+          <w:szCs w:val="22"/>
+        </w:rPr>
+        <w:t>Invited</w:t>
+      </w:r>
+      <w:r>
+        <w:rPr>
+          <w:rFonts w:ascii="Arial" w:eastAsia="Meiryo UI" w:hAnsi="Arial" w:cs="Arial"/>
+          <w:kern w:val="0"/>
+          <w:sz w:val="22"/>
+          <w:szCs w:val="22"/>
+        </w:rPr>
+        <w:t>)</w:t>
+      </w:r>
+    </w:p>
+    <w:p>
+      <w:pPr>
+        <w:widowControl/>
+        <w:jc w:val="left"/>
+        <w:rPr>
+          <w:rFonts w:ascii="Arial" w:eastAsia="Meiryo UI" w:hAnsi="Arial" w:cs="Arial"/>
+          <w:kern w:val="0"/>
+          <w:sz w:val="22"/>
+          <w:szCs w:val="22"/>
+        </w:rPr>
+      </w:pPr>
+      <w:r>
+        <w:rPr>
+          <w:rFonts w:ascii="Arial" w:eastAsia="Meiryo UI" w:hAnsi="Arial" w:cs="Arial"/>
+          <w:kern w:val="0"/>
+          <w:sz w:val="22"/>
+          <w:szCs w:val="22"/>
+        </w:rPr>
+        <w:t xml:space="preserve">11. </w:t>
+      </w:r>
+      <w:r>
         <w:rPr>
           <w:rFonts w:ascii="Arial" w:eastAsia="Meiryo UI" w:hAnsi="Arial" w:cs="Arial"/>
           <w:b/>
@@ -3597,6 +3091,1097 @@
           <w:szCs w:val="22"/>
           <w:u w:val="single"/>
         </w:rPr>
+        <w:t>T</w:t>
+      </w:r>
+      <w:r>
+        <w:rPr>
+          <w:rFonts w:ascii="Arial" w:eastAsia="Meiryo UI" w:hAnsi="Arial" w:cs="Arial"/>
+          <w:b/>
+          <w:bCs/>
+          <w:kern w:val="0"/>
+          <w:sz w:val="22"/>
+          <w:szCs w:val="22"/>
+          <w:u w:val="single"/>
+        </w:rPr>
+        <w:t>omoro Yanase</w:t>
+      </w:r>
+      <w:r>
+        <w:rPr>
+          <w:rFonts w:ascii="Arial" w:eastAsia="Meiryo UI" w:hAnsi="Arial" w:cs="Arial"/>
+          <w:kern w:val="0"/>
+          <w:sz w:val="22"/>
+          <w:szCs w:val="22"/>
+        </w:rPr>
+        <w:t>, Seiya Nishizawa, Hiroaki Miura, Tetsuya Takemi, Hirofumi Tomita.</w:t>
+      </w:r>
+    </w:p>
+    <w:p>
+      <w:pPr>
+        <w:pStyle w:val="a5"/>
+        <w:widowControl/>
+        <w:ind w:leftChars="0" w:left="360"/>
+        <w:jc w:val="left"/>
+        <w:rPr>
+          <w:rFonts w:ascii="Arial" w:eastAsia="Meiryo UI" w:hAnsi="Arial" w:cs="Arial"/>
+          <w:kern w:val="0"/>
+          <w:sz w:val="22"/>
+          <w:szCs w:val="22"/>
+        </w:rPr>
+      </w:pPr>
+      <w:r>
+        <w:rPr>
+          <w:rFonts w:ascii="Arial" w:eastAsia="Meiryo UI" w:hAnsi="Arial" w:cs="Arial"/>
+          <w:kern w:val="0"/>
+          <w:sz w:val="22"/>
+          <w:szCs w:val="22"/>
+        </w:rPr>
+        <w:t xml:space="preserve">A mechanism of convective self-aggregation: Coupling between low-level circulation and free-tropospheric variability, </w:t>
+      </w:r>
+      <w:proofErr w:type="spellStart"/>
+      <w:r>
+        <w:rPr>
+          <w:rFonts w:ascii="Arial" w:eastAsia="Meiryo UI" w:hAnsi="Arial" w:cs="Arial"/>
+          <w:kern w:val="0"/>
+          <w:sz w:val="22"/>
+          <w:szCs w:val="22"/>
+        </w:rPr>
+        <w:t>JpGU</w:t>
+      </w:r>
+      <w:proofErr w:type="spellEnd"/>
+      <w:r>
+        <w:rPr>
+          <w:rFonts w:ascii="Arial" w:eastAsia="Meiryo UI" w:hAnsi="Arial" w:cs="Arial"/>
+          <w:kern w:val="0"/>
+          <w:sz w:val="22"/>
+          <w:szCs w:val="22"/>
+        </w:rPr>
+        <w:t xml:space="preserve"> Meeting 2022, Chiba, </w:t>
+      </w:r>
+      <w:proofErr w:type="gramStart"/>
+      <w:r>
+        <w:rPr>
+          <w:rFonts w:ascii="Arial" w:eastAsia="Meiryo UI" w:hAnsi="Arial" w:cs="Arial"/>
+          <w:kern w:val="0"/>
+          <w:sz w:val="22"/>
+          <w:szCs w:val="22"/>
+        </w:rPr>
+        <w:t>May,</w:t>
+      </w:r>
+      <w:proofErr w:type="gramEnd"/>
+      <w:r>
+        <w:rPr>
+          <w:rFonts w:ascii="Arial" w:eastAsia="Meiryo UI" w:hAnsi="Arial" w:cs="Arial"/>
+          <w:kern w:val="0"/>
+          <w:sz w:val="22"/>
+          <w:szCs w:val="22"/>
+        </w:rPr>
+        <w:t xml:space="preserve"> 2022.</w:t>
+      </w:r>
+    </w:p>
+    <w:p>
+      <w:pPr>
+        <w:widowControl/>
+        <w:jc w:val="left"/>
+        <w:rPr>
+          <w:rFonts w:ascii="Arial" w:eastAsia="Meiryo UI" w:hAnsi="Arial" w:cs="Arial"/>
+          <w:kern w:val="0"/>
+          <w:sz w:val="22"/>
+          <w:szCs w:val="22"/>
+        </w:rPr>
+      </w:pPr>
+      <w:r>
+        <w:rPr>
+          <w:rFonts w:ascii="Arial" w:eastAsia="Meiryo UI" w:hAnsi="Arial" w:cs="Arial"/>
+          <w:kern w:val="0"/>
+          <w:sz w:val="22"/>
+          <w:szCs w:val="22"/>
+        </w:rPr>
+        <w:t xml:space="preserve">10. </w:t>
+      </w:r>
+      <w:r>
+        <w:rPr>
+          <w:rFonts w:ascii="Arial" w:eastAsia="Meiryo UI" w:hAnsi="Arial" w:cs="Arial"/>
+          <w:b/>
+          <w:bCs/>
+          <w:kern w:val="0"/>
+          <w:sz w:val="22"/>
+          <w:szCs w:val="22"/>
+          <w:u w:val="single"/>
+        </w:rPr>
+        <w:t>T</w:t>
+      </w:r>
+      <w:r>
+        <w:rPr>
+          <w:rFonts w:ascii="Arial" w:eastAsia="Meiryo UI" w:hAnsi="Arial" w:cs="Arial"/>
+          <w:b/>
+          <w:bCs/>
+          <w:kern w:val="0"/>
+          <w:sz w:val="22"/>
+          <w:szCs w:val="22"/>
+          <w:u w:val="single"/>
+        </w:rPr>
+        <w:t>omoro Yanase</w:t>
+      </w:r>
+      <w:r>
+        <w:rPr>
+          <w:rFonts w:ascii="Arial" w:eastAsia="Meiryo UI" w:hAnsi="Arial" w:cs="Arial"/>
+          <w:kern w:val="0"/>
+          <w:sz w:val="22"/>
+          <w:szCs w:val="22"/>
+        </w:rPr>
+        <w:t>.</w:t>
+      </w:r>
+    </w:p>
+    <w:p>
+      <w:pPr>
+        <w:pStyle w:val="a5"/>
+        <w:widowControl/>
+        <w:ind w:leftChars="0" w:left="420"/>
+        <w:jc w:val="left"/>
+        <w:rPr>
+          <w:rFonts w:ascii="Arial" w:eastAsia="Meiryo UI" w:hAnsi="Arial" w:cs="Arial"/>
+          <w:kern w:val="0"/>
+          <w:sz w:val="22"/>
+          <w:szCs w:val="22"/>
+        </w:rPr>
+      </w:pPr>
+      <w:r>
+        <w:rPr>
+          <w:rFonts w:ascii="Arial" w:eastAsia="Meiryo UI" w:hAnsi="Arial" w:cs="Arial"/>
+          <w:kern w:val="0"/>
+          <w:sz w:val="22"/>
+          <w:szCs w:val="22"/>
+        </w:rPr>
+        <w:t xml:space="preserve">On the resolution and domain size dependence of the onset of convective self-aggregation and the roles of low-level circulation and free-tropospheric variability, Workshop on the self-aggregation of clouds under the radiative-convective equilibrium, Virtual, </w:t>
+      </w:r>
+      <w:proofErr w:type="gramStart"/>
+      <w:r>
+        <w:rPr>
+          <w:rFonts w:ascii="Arial" w:eastAsia="Meiryo UI" w:hAnsi="Arial" w:cs="Arial"/>
+          <w:kern w:val="0"/>
+          <w:sz w:val="22"/>
+          <w:szCs w:val="22"/>
+        </w:rPr>
+        <w:t>Mar,</w:t>
+      </w:r>
+      <w:proofErr w:type="gramEnd"/>
+      <w:r>
+        <w:rPr>
+          <w:rFonts w:ascii="Arial" w:eastAsia="Meiryo UI" w:hAnsi="Arial" w:cs="Arial"/>
+          <w:kern w:val="0"/>
+          <w:sz w:val="22"/>
+          <w:szCs w:val="22"/>
+        </w:rPr>
+        <w:t xml:space="preserve"> 2022.</w:t>
+      </w:r>
+    </w:p>
+    <w:p>
+      <w:pPr>
+        <w:widowControl/>
+        <w:jc w:val="left"/>
+        <w:rPr>
+          <w:rFonts w:ascii="Arial" w:eastAsia="Meiryo UI" w:hAnsi="Arial" w:cs="Arial"/>
+          <w:kern w:val="0"/>
+          <w:sz w:val="22"/>
+          <w:szCs w:val="22"/>
+        </w:rPr>
+      </w:pPr>
+      <w:r>
+        <w:rPr>
+          <w:rFonts w:ascii="Arial" w:eastAsia="Meiryo UI" w:hAnsi="Arial" w:cs="Arial"/>
+          <w:kern w:val="0"/>
+          <w:sz w:val="22"/>
+          <w:szCs w:val="22"/>
+        </w:rPr>
+        <w:t xml:space="preserve">9.  </w:t>
+      </w:r>
+      <w:r>
+        <w:rPr>
+          <w:rFonts w:ascii="Arial" w:eastAsia="Meiryo UI" w:hAnsi="Arial" w:cs="Arial"/>
+          <w:b/>
+          <w:bCs/>
+          <w:kern w:val="0"/>
+          <w:sz w:val="22"/>
+          <w:szCs w:val="22"/>
+          <w:u w:val="single"/>
+        </w:rPr>
+        <w:t>T</w:t>
+      </w:r>
+      <w:r>
+        <w:rPr>
+          <w:rFonts w:ascii="Arial" w:eastAsia="Meiryo UI" w:hAnsi="Arial" w:cs="Arial"/>
+          <w:b/>
+          <w:bCs/>
+          <w:kern w:val="0"/>
+          <w:sz w:val="22"/>
+          <w:szCs w:val="22"/>
+          <w:u w:val="single"/>
+        </w:rPr>
+        <w:t>omoro Yanase</w:t>
+      </w:r>
+      <w:r>
+        <w:rPr>
+          <w:rFonts w:ascii="Arial" w:eastAsia="Meiryo UI" w:hAnsi="Arial" w:cs="Arial"/>
+          <w:kern w:val="0"/>
+          <w:sz w:val="22"/>
+          <w:szCs w:val="22"/>
+        </w:rPr>
+        <w:t>, Seiya Nishizawa, Hiroaki Miura, Tetsuya Takemi, Hirofumi Tomita</w:t>
+      </w:r>
+      <w:r>
+        <w:rPr>
+          <w:rFonts w:ascii="Arial" w:eastAsia="Meiryo UI" w:hAnsi="Arial" w:cs="Arial"/>
+          <w:kern w:val="0"/>
+          <w:sz w:val="22"/>
+          <w:szCs w:val="22"/>
+        </w:rPr>
+        <w:t>.</w:t>
+      </w:r>
+    </w:p>
+    <w:p>
+      <w:pPr>
+        <w:pStyle w:val="a5"/>
+        <w:widowControl/>
+        <w:ind w:leftChars="0" w:left="420"/>
+        <w:jc w:val="left"/>
+        <w:rPr>
+          <w:rFonts w:ascii="Arial" w:eastAsia="Meiryo UI" w:hAnsi="Arial" w:cs="Arial"/>
+          <w:kern w:val="0"/>
+          <w:sz w:val="22"/>
+          <w:szCs w:val="22"/>
+        </w:rPr>
+      </w:pPr>
+      <w:r>
+        <w:rPr>
+          <w:rFonts w:ascii="Arial" w:eastAsia="Meiryo UI" w:hAnsi="Arial" w:cs="Arial"/>
+          <w:kern w:val="0"/>
+          <w:sz w:val="22"/>
+          <w:szCs w:val="22"/>
+        </w:rPr>
+        <w:t xml:space="preserve">New Critical Length for the Onset of Self-Aggregation of Moist Convection, The 4th R-CCS International Symposium, Virtual, </w:t>
+      </w:r>
+      <w:proofErr w:type="gramStart"/>
+      <w:r>
+        <w:rPr>
+          <w:rFonts w:ascii="Arial" w:eastAsia="Meiryo UI" w:hAnsi="Arial" w:cs="Arial"/>
+          <w:kern w:val="0"/>
+          <w:sz w:val="22"/>
+          <w:szCs w:val="22"/>
+        </w:rPr>
+        <w:t>Feb,</w:t>
+      </w:r>
+      <w:proofErr w:type="gramEnd"/>
+      <w:r>
+        <w:rPr>
+          <w:rFonts w:ascii="Arial" w:eastAsia="Meiryo UI" w:hAnsi="Arial" w:cs="Arial"/>
+          <w:kern w:val="0"/>
+          <w:sz w:val="22"/>
+          <w:szCs w:val="22"/>
+        </w:rPr>
+        <w:t xml:space="preserve"> 2022. (Poster)</w:t>
+      </w:r>
+    </w:p>
+    <w:p>
+      <w:pPr>
+        <w:widowControl/>
+        <w:jc w:val="left"/>
+        <w:rPr>
+          <w:rFonts w:ascii="Arial" w:eastAsia="Meiryo UI" w:hAnsi="Arial" w:cs="Arial"/>
+          <w:kern w:val="0"/>
+          <w:sz w:val="22"/>
+          <w:szCs w:val="22"/>
+        </w:rPr>
+      </w:pPr>
+      <w:r>
+        <w:rPr>
+          <w:rFonts w:ascii="Arial" w:eastAsia="Meiryo UI" w:hAnsi="Arial" w:cs="Arial"/>
+          <w:kern w:val="0"/>
+          <w:sz w:val="22"/>
+          <w:szCs w:val="22"/>
+        </w:rPr>
+        <w:t xml:space="preserve">8.  </w:t>
+      </w:r>
+      <w:r>
+        <w:rPr>
+          <w:rFonts w:ascii="Arial" w:eastAsia="Meiryo UI" w:hAnsi="Arial" w:cs="Arial"/>
+          <w:b/>
+          <w:bCs/>
+          <w:kern w:val="0"/>
+          <w:sz w:val="22"/>
+          <w:szCs w:val="22"/>
+          <w:u w:val="single"/>
+        </w:rPr>
+        <w:t>T</w:t>
+      </w:r>
+      <w:r>
+        <w:rPr>
+          <w:rFonts w:ascii="Arial" w:eastAsia="Meiryo UI" w:hAnsi="Arial" w:cs="Arial"/>
+          <w:b/>
+          <w:bCs/>
+          <w:kern w:val="0"/>
+          <w:sz w:val="22"/>
+          <w:szCs w:val="22"/>
+          <w:u w:val="single"/>
+        </w:rPr>
+        <w:t>omoro Yanase</w:t>
+      </w:r>
+      <w:r>
+        <w:rPr>
+          <w:rFonts w:ascii="Arial" w:eastAsia="Meiryo UI" w:hAnsi="Arial" w:cs="Arial"/>
+          <w:kern w:val="0"/>
+          <w:sz w:val="22"/>
+          <w:szCs w:val="22"/>
+        </w:rPr>
+        <w:t>, Seiya Nishizawa, Hiroaki Miura, Tetsuya Takemi, Hirofumi Tomita</w:t>
+      </w:r>
+      <w:r>
+        <w:rPr>
+          <w:rFonts w:ascii="Arial" w:eastAsia="Meiryo UI" w:hAnsi="Arial" w:cs="Arial"/>
+          <w:kern w:val="0"/>
+          <w:sz w:val="22"/>
+          <w:szCs w:val="22"/>
+        </w:rPr>
+        <w:t>.</w:t>
+      </w:r>
+    </w:p>
+    <w:p>
+      <w:pPr>
+        <w:pStyle w:val="a5"/>
+        <w:widowControl/>
+        <w:ind w:leftChars="0" w:left="420"/>
+        <w:jc w:val="left"/>
+        <w:rPr>
+          <w:rFonts w:ascii="Arial" w:eastAsia="Meiryo UI" w:hAnsi="Arial" w:cs="Arial"/>
+          <w:kern w:val="0"/>
+          <w:sz w:val="22"/>
+          <w:szCs w:val="22"/>
+        </w:rPr>
+      </w:pPr>
+      <w:r>
+        <w:rPr>
+          <w:rFonts w:ascii="Arial" w:eastAsia="Meiryo UI" w:hAnsi="Arial" w:cs="Arial"/>
+          <w:kern w:val="0"/>
+          <w:sz w:val="22"/>
+          <w:szCs w:val="22"/>
+        </w:rPr>
+        <w:t xml:space="preserve">New Critical Length for the Onset of Self-Aggregation of Moist Convection, The Fifth Convection-Permitting Modeling Workshop 2021, Virtual, </w:t>
+      </w:r>
+      <w:proofErr w:type="gramStart"/>
+      <w:r>
+        <w:rPr>
+          <w:rFonts w:ascii="Arial" w:eastAsia="Meiryo UI" w:hAnsi="Arial" w:cs="Arial"/>
+          <w:kern w:val="0"/>
+          <w:sz w:val="22"/>
+          <w:szCs w:val="22"/>
+        </w:rPr>
+        <w:t>Sep,</w:t>
+      </w:r>
+      <w:proofErr w:type="gramEnd"/>
+      <w:r>
+        <w:rPr>
+          <w:rFonts w:ascii="Arial" w:eastAsia="Meiryo UI" w:hAnsi="Arial" w:cs="Arial"/>
+          <w:kern w:val="0"/>
+          <w:sz w:val="22"/>
+          <w:szCs w:val="22"/>
+        </w:rPr>
+        <w:t xml:space="preserve"> 2021. (Poster)</w:t>
+      </w:r>
+    </w:p>
+    <w:p>
+      <w:pPr>
+        <w:widowControl/>
+        <w:jc w:val="left"/>
+        <w:rPr>
+          <w:rFonts w:ascii="Arial" w:eastAsia="Meiryo UI" w:hAnsi="Arial" w:cs="Arial"/>
+          <w:kern w:val="0"/>
+          <w:sz w:val="22"/>
+          <w:szCs w:val="22"/>
+        </w:rPr>
+      </w:pPr>
+      <w:r>
+        <w:rPr>
+          <w:rFonts w:ascii="Arial" w:eastAsia="Meiryo UI" w:hAnsi="Arial" w:cs="Arial"/>
+          <w:kern w:val="0"/>
+          <w:sz w:val="22"/>
+          <w:szCs w:val="22"/>
+        </w:rPr>
+        <w:t xml:space="preserve">7.  </w:t>
+      </w:r>
+      <w:r>
+        <w:rPr>
+          <w:rFonts w:ascii="Arial" w:eastAsia="Meiryo UI" w:hAnsi="Arial" w:cs="Arial"/>
+          <w:b/>
+          <w:bCs/>
+          <w:kern w:val="0"/>
+          <w:sz w:val="22"/>
+          <w:szCs w:val="22"/>
+          <w:u w:val="single"/>
+        </w:rPr>
+        <w:t>T</w:t>
+      </w:r>
+      <w:r>
+        <w:rPr>
+          <w:rFonts w:ascii="Arial" w:eastAsia="Meiryo UI" w:hAnsi="Arial" w:cs="Arial"/>
+          <w:b/>
+          <w:bCs/>
+          <w:kern w:val="0"/>
+          <w:sz w:val="22"/>
+          <w:szCs w:val="22"/>
+          <w:u w:val="single"/>
+        </w:rPr>
+        <w:t>omoro Yanase</w:t>
+      </w:r>
+      <w:r>
+        <w:rPr>
+          <w:rFonts w:ascii="Arial" w:eastAsia="Meiryo UI" w:hAnsi="Arial" w:cs="Arial"/>
+          <w:kern w:val="0"/>
+          <w:sz w:val="22"/>
+          <w:szCs w:val="22"/>
+        </w:rPr>
+        <w:t>, Seiya Nishizawa, Hiroaki Miura, Tetsuya Takemi, Hirofumi Tomita</w:t>
+      </w:r>
+      <w:r>
+        <w:rPr>
+          <w:rFonts w:ascii="Arial" w:eastAsia="Meiryo UI" w:hAnsi="Arial" w:cs="Arial"/>
+          <w:kern w:val="0"/>
+          <w:sz w:val="22"/>
+          <w:szCs w:val="22"/>
+        </w:rPr>
+        <w:t>.</w:t>
+      </w:r>
+    </w:p>
+    <w:p>
+      <w:pPr>
+        <w:pStyle w:val="a5"/>
+        <w:widowControl/>
+        <w:ind w:leftChars="0" w:left="420"/>
+        <w:jc w:val="left"/>
+        <w:rPr>
+          <w:rFonts w:ascii="Arial" w:eastAsia="Meiryo UI" w:hAnsi="Arial" w:cs="Arial"/>
+          <w:kern w:val="0"/>
+          <w:sz w:val="22"/>
+          <w:szCs w:val="22"/>
+        </w:rPr>
+      </w:pPr>
+      <w:r>
+        <w:rPr>
+          <w:rFonts w:ascii="Arial" w:eastAsia="Meiryo UI" w:hAnsi="Arial" w:cs="Arial"/>
+          <w:kern w:val="0"/>
+          <w:sz w:val="22"/>
+          <w:szCs w:val="22"/>
+        </w:rPr>
+        <w:t xml:space="preserve">New Critical Length for the Onset of Self-Aggregation of Moist Convection, AGU Fall Meeting 2020, Virtual, </w:t>
+      </w:r>
+      <w:proofErr w:type="gramStart"/>
+      <w:r>
+        <w:rPr>
+          <w:rFonts w:ascii="Arial" w:eastAsia="Meiryo UI" w:hAnsi="Arial" w:cs="Arial"/>
+          <w:kern w:val="0"/>
+          <w:sz w:val="22"/>
+          <w:szCs w:val="22"/>
+        </w:rPr>
+        <w:t>Dec,</w:t>
+      </w:r>
+      <w:proofErr w:type="gramEnd"/>
+      <w:r>
+        <w:rPr>
+          <w:rFonts w:ascii="Arial" w:eastAsia="Meiryo UI" w:hAnsi="Arial" w:cs="Arial"/>
+          <w:kern w:val="0"/>
+          <w:sz w:val="22"/>
+          <w:szCs w:val="22"/>
+        </w:rPr>
+        <w:t xml:space="preserve"> 2020.</w:t>
+      </w:r>
+      <w:r>
+        <w:rPr>
+          <w:rFonts w:ascii="Arial" w:eastAsia="Meiryo UI" w:hAnsi="Arial" w:cs="Arial"/>
+          <w:kern w:val="0"/>
+          <w:sz w:val="22"/>
+          <w:szCs w:val="22"/>
+        </w:rPr>
+        <w:t xml:space="preserve"> </w:t>
+      </w:r>
+    </w:p>
+    <w:p>
+      <w:pPr>
+        <w:widowControl/>
+        <w:jc w:val="left"/>
+        <w:rPr>
+          <w:rFonts w:ascii="Arial" w:eastAsia="Meiryo UI" w:hAnsi="Arial" w:cs="Arial"/>
+          <w:kern w:val="0"/>
+          <w:sz w:val="22"/>
+          <w:szCs w:val="22"/>
+        </w:rPr>
+      </w:pPr>
+      <w:r>
+        <w:rPr>
+          <w:rFonts w:ascii="Arial" w:eastAsia="Meiryo UI" w:hAnsi="Arial" w:cs="Arial"/>
+          <w:kern w:val="0"/>
+          <w:sz w:val="22"/>
+          <w:szCs w:val="22"/>
+        </w:rPr>
+        <w:t>6.  T</w:t>
+      </w:r>
+      <w:r>
+        <w:rPr>
+          <w:rFonts w:ascii="Arial" w:eastAsia="Meiryo UI" w:hAnsi="Arial" w:cs="Arial"/>
+          <w:kern w:val="0"/>
+          <w:sz w:val="22"/>
+          <w:szCs w:val="22"/>
+        </w:rPr>
+        <w:t xml:space="preserve">amaki Suematsu, </w:t>
+      </w:r>
+      <w:r>
+        <w:rPr>
+          <w:rFonts w:ascii="Arial" w:eastAsia="Meiryo UI" w:hAnsi="Arial" w:cs="Arial"/>
+          <w:b/>
+          <w:bCs/>
+          <w:kern w:val="0"/>
+          <w:sz w:val="22"/>
+          <w:szCs w:val="22"/>
+          <w:u w:val="single"/>
+        </w:rPr>
+        <w:t>Tomoro Yanase</w:t>
+      </w:r>
+      <w:r>
+        <w:rPr>
+          <w:rFonts w:ascii="Arial" w:eastAsia="Meiryo UI" w:hAnsi="Arial" w:cs="Arial"/>
+          <w:kern w:val="0"/>
+          <w:sz w:val="22"/>
+          <w:szCs w:val="22"/>
+        </w:rPr>
+        <w:t>, Hiroaki Miura, Masaki Satoh</w:t>
+      </w:r>
+      <w:r>
+        <w:rPr>
+          <w:rFonts w:ascii="Arial" w:eastAsia="Meiryo UI" w:hAnsi="Arial" w:cs="Arial"/>
+          <w:kern w:val="0"/>
+          <w:sz w:val="22"/>
+          <w:szCs w:val="22"/>
+        </w:rPr>
+        <w:t>.</w:t>
+      </w:r>
+    </w:p>
+    <w:p>
+      <w:pPr>
+        <w:pStyle w:val="a5"/>
+        <w:widowControl/>
+        <w:ind w:leftChars="0" w:left="420"/>
+        <w:jc w:val="left"/>
+        <w:rPr>
+          <w:rFonts w:ascii="Arial" w:eastAsia="Meiryo UI" w:hAnsi="Arial" w:cs="Arial"/>
+          <w:kern w:val="0"/>
+          <w:sz w:val="22"/>
+          <w:szCs w:val="22"/>
+        </w:rPr>
+      </w:pPr>
+      <w:r>
+        <w:rPr>
+          <w:rFonts w:ascii="Arial" w:eastAsia="Meiryo UI" w:hAnsi="Arial" w:cs="Arial"/>
+          <w:kern w:val="0"/>
+          <w:sz w:val="22"/>
+          <w:szCs w:val="22"/>
+        </w:rPr>
+        <w:t xml:space="preserve">A consecutive development of MJO events in the 2018-2019 winter season reproduced by a three-month SST-forced experiment with NICAM, AGU Fall Meeting 2020, Virtual, </w:t>
+      </w:r>
+      <w:proofErr w:type="gramStart"/>
+      <w:r>
+        <w:rPr>
+          <w:rFonts w:ascii="Arial" w:eastAsia="Meiryo UI" w:hAnsi="Arial" w:cs="Arial"/>
+          <w:kern w:val="0"/>
+          <w:sz w:val="22"/>
+          <w:szCs w:val="22"/>
+        </w:rPr>
+        <w:t>Dec,</w:t>
+      </w:r>
+      <w:proofErr w:type="gramEnd"/>
+      <w:r>
+        <w:rPr>
+          <w:rFonts w:ascii="Arial" w:eastAsia="Meiryo UI" w:hAnsi="Arial" w:cs="Arial"/>
+          <w:kern w:val="0"/>
+          <w:sz w:val="22"/>
+          <w:szCs w:val="22"/>
+        </w:rPr>
+        <w:t xml:space="preserve"> 2020.</w:t>
+      </w:r>
+    </w:p>
+    <w:p>
+      <w:pPr>
+        <w:widowControl/>
+        <w:jc w:val="left"/>
+        <w:rPr>
+          <w:rFonts w:ascii="Arial" w:eastAsia="Meiryo UI" w:hAnsi="Arial" w:cs="Arial"/>
+          <w:kern w:val="0"/>
+          <w:sz w:val="22"/>
+          <w:szCs w:val="22"/>
+        </w:rPr>
+      </w:pPr>
+      <w:r>
+        <w:rPr>
+          <w:rFonts w:ascii="Arial" w:eastAsia="Meiryo UI" w:hAnsi="Arial" w:cs="Arial"/>
+          <w:kern w:val="0"/>
+          <w:sz w:val="22"/>
+          <w:szCs w:val="22"/>
+        </w:rPr>
+        <w:t xml:space="preserve">5.  </w:t>
+      </w:r>
+      <w:r>
+        <w:rPr>
+          <w:rFonts w:ascii="Arial" w:eastAsia="Meiryo UI" w:hAnsi="Arial" w:cs="Arial"/>
+          <w:b/>
+          <w:bCs/>
+          <w:kern w:val="0"/>
+          <w:sz w:val="22"/>
+          <w:szCs w:val="22"/>
+          <w:u w:val="single"/>
+        </w:rPr>
+        <w:t>T</w:t>
+      </w:r>
+      <w:r>
+        <w:rPr>
+          <w:rFonts w:ascii="Arial" w:eastAsia="Meiryo UI" w:hAnsi="Arial" w:cs="Arial"/>
+          <w:b/>
+          <w:bCs/>
+          <w:kern w:val="0"/>
+          <w:sz w:val="22"/>
+          <w:szCs w:val="22"/>
+          <w:u w:val="single"/>
+        </w:rPr>
+        <w:t>omoro Yanase</w:t>
+      </w:r>
+      <w:r>
+        <w:rPr>
+          <w:rFonts w:ascii="Arial" w:eastAsia="Meiryo UI" w:hAnsi="Arial" w:cs="Arial"/>
+          <w:kern w:val="0"/>
+          <w:sz w:val="22"/>
+          <w:szCs w:val="22"/>
+        </w:rPr>
+        <w:t>, Seiya Nishizawa, Hiroaki Miura, Tetsuya Takemi, Hirofumi Tomita</w:t>
+      </w:r>
+      <w:r>
+        <w:rPr>
+          <w:rFonts w:ascii="Arial" w:eastAsia="Meiryo UI" w:hAnsi="Arial" w:cs="Arial"/>
+          <w:kern w:val="0"/>
+          <w:sz w:val="22"/>
+          <w:szCs w:val="22"/>
+        </w:rPr>
+        <w:t>.</w:t>
+      </w:r>
+    </w:p>
+    <w:p>
+      <w:pPr>
+        <w:pStyle w:val="a5"/>
+        <w:widowControl/>
+        <w:ind w:leftChars="0" w:left="420"/>
+        <w:jc w:val="left"/>
+        <w:rPr>
+          <w:rFonts w:ascii="Arial" w:eastAsia="Meiryo UI" w:hAnsi="Arial" w:cs="Arial"/>
+          <w:kern w:val="0"/>
+          <w:sz w:val="22"/>
+          <w:szCs w:val="22"/>
+        </w:rPr>
+      </w:pPr>
+      <w:r>
+        <w:rPr>
+          <w:rFonts w:ascii="Arial" w:eastAsia="Meiryo UI" w:hAnsi="Arial" w:cs="Arial"/>
+          <w:kern w:val="0"/>
+          <w:sz w:val="22"/>
+          <w:szCs w:val="22"/>
+        </w:rPr>
+        <w:t xml:space="preserve">New Critical Length Scale for the Onset of Self-Aggregation of Moist Convection, </w:t>
+      </w:r>
+      <w:proofErr w:type="spellStart"/>
+      <w:r>
+        <w:rPr>
+          <w:rFonts w:ascii="Arial" w:eastAsia="Meiryo UI" w:hAnsi="Arial" w:cs="Arial"/>
+          <w:kern w:val="0"/>
+          <w:sz w:val="22"/>
+          <w:szCs w:val="22"/>
+        </w:rPr>
+        <w:t>JpGU</w:t>
+      </w:r>
+      <w:proofErr w:type="spellEnd"/>
+      <w:r>
+        <w:rPr>
+          <w:rFonts w:ascii="Arial" w:eastAsia="Meiryo UI" w:hAnsi="Arial" w:cs="Arial"/>
+          <w:kern w:val="0"/>
+          <w:sz w:val="22"/>
+          <w:szCs w:val="22"/>
+        </w:rPr>
+        <w:t xml:space="preserve"> - AGU Joint Meeting 2020, Virtual, </w:t>
+      </w:r>
+      <w:proofErr w:type="gramStart"/>
+      <w:r>
+        <w:rPr>
+          <w:rFonts w:ascii="Arial" w:eastAsia="Meiryo UI" w:hAnsi="Arial" w:cs="Arial"/>
+          <w:kern w:val="0"/>
+          <w:sz w:val="22"/>
+          <w:szCs w:val="22"/>
+        </w:rPr>
+        <w:t>Jul,</w:t>
+      </w:r>
+      <w:proofErr w:type="gramEnd"/>
+      <w:r>
+        <w:rPr>
+          <w:rFonts w:ascii="Arial" w:eastAsia="Meiryo UI" w:hAnsi="Arial" w:cs="Arial"/>
+          <w:kern w:val="0"/>
+          <w:sz w:val="22"/>
+          <w:szCs w:val="22"/>
+        </w:rPr>
+        <w:t xml:space="preserve"> 2020. (</w:t>
+      </w:r>
+      <w:r>
+        <w:rPr>
+          <w:rFonts w:ascii="Arial" w:eastAsia="Meiryo UI" w:hAnsi="Arial" w:cs="Arial"/>
+          <w:b/>
+          <w:bCs/>
+          <w:i/>
+          <w:iCs/>
+          <w:kern w:val="0"/>
+          <w:sz w:val="22"/>
+          <w:szCs w:val="22"/>
+        </w:rPr>
+        <w:t>Invited</w:t>
+      </w:r>
+      <w:r>
+        <w:rPr>
+          <w:rFonts w:ascii="Arial" w:eastAsia="Meiryo UI" w:hAnsi="Arial" w:cs="Arial"/>
+          <w:kern w:val="0"/>
+          <w:sz w:val="22"/>
+          <w:szCs w:val="22"/>
+        </w:rPr>
+        <w:t>)</w:t>
+      </w:r>
+    </w:p>
+    <w:p>
+      <w:pPr>
+        <w:widowControl/>
+        <w:jc w:val="left"/>
+        <w:rPr>
+          <w:rFonts w:ascii="Arial" w:eastAsia="Meiryo UI" w:hAnsi="Arial" w:cs="Arial"/>
+          <w:kern w:val="0"/>
+          <w:sz w:val="22"/>
+          <w:szCs w:val="22"/>
+        </w:rPr>
+      </w:pPr>
+      <w:r>
+        <w:rPr>
+          <w:rFonts w:ascii="Arial" w:eastAsia="Meiryo UI" w:hAnsi="Arial" w:cs="Arial"/>
+          <w:kern w:val="0"/>
+          <w:sz w:val="22"/>
+          <w:szCs w:val="22"/>
+        </w:rPr>
+        <w:t>4.  T</w:t>
+      </w:r>
+      <w:r>
+        <w:rPr>
+          <w:rFonts w:ascii="Arial" w:eastAsia="Meiryo UI" w:hAnsi="Arial" w:cs="Arial"/>
+          <w:kern w:val="0"/>
+          <w:sz w:val="22"/>
+          <w:szCs w:val="22"/>
+        </w:rPr>
+        <w:t xml:space="preserve">amaki Suematsu, Chihiro Kodama, Hisashi Yashiro, </w:t>
+      </w:r>
+      <w:r>
+        <w:rPr>
+          <w:rFonts w:ascii="Arial" w:eastAsia="Meiryo UI" w:hAnsi="Arial" w:cs="Arial"/>
+          <w:b/>
+          <w:bCs/>
+          <w:kern w:val="0"/>
+          <w:sz w:val="22"/>
+          <w:szCs w:val="22"/>
+          <w:u w:val="single"/>
+        </w:rPr>
+        <w:t>Tomoro Yanase</w:t>
+      </w:r>
+      <w:r>
+        <w:rPr>
+          <w:rFonts w:ascii="Arial" w:eastAsia="Meiryo UI" w:hAnsi="Arial" w:cs="Arial"/>
+          <w:kern w:val="0"/>
+          <w:sz w:val="22"/>
+          <w:szCs w:val="22"/>
+        </w:rPr>
+        <w:t>, Hiroaki Miura,</w:t>
+      </w:r>
+    </w:p>
+    <w:p>
+      <w:pPr>
+        <w:pStyle w:val="a5"/>
+        <w:widowControl/>
+        <w:ind w:leftChars="0" w:left="360"/>
+        <w:jc w:val="left"/>
+        <w:rPr>
+          <w:rFonts w:ascii="Arial" w:eastAsia="Meiryo UI" w:hAnsi="Arial" w:cs="Arial"/>
+          <w:kern w:val="0"/>
+          <w:sz w:val="22"/>
+          <w:szCs w:val="22"/>
+        </w:rPr>
+      </w:pPr>
+      <w:r>
+        <w:rPr>
+          <w:rFonts w:ascii="Arial" w:eastAsia="Meiryo UI" w:hAnsi="Arial" w:cs="Arial"/>
+          <w:kern w:val="0"/>
+          <w:sz w:val="22"/>
+          <w:szCs w:val="22"/>
+        </w:rPr>
+        <w:lastRenderedPageBreak/>
+        <w:t>Tomoki Miyakawa, Masaki Satoh</w:t>
+      </w:r>
+      <w:r>
+        <w:rPr>
+          <w:rFonts w:ascii="Arial" w:eastAsia="Meiryo UI" w:hAnsi="Arial" w:cs="Arial"/>
+          <w:kern w:val="0"/>
+          <w:sz w:val="22"/>
+          <w:szCs w:val="22"/>
+        </w:rPr>
+        <w:t>.</w:t>
+      </w:r>
+      <w:r>
+        <w:rPr>
+          <w:rFonts w:ascii="Arial" w:eastAsia="Meiryo UI" w:hAnsi="Arial" w:cs="Arial"/>
+          <w:kern w:val="0"/>
+          <w:sz w:val="22"/>
+          <w:szCs w:val="22"/>
+        </w:rPr>
+        <w:t xml:space="preserve"> </w:t>
+      </w:r>
+      <w:r>
+        <w:rPr>
+          <w:rFonts w:ascii="Arial" w:eastAsia="Meiryo UI" w:hAnsi="Arial" w:cs="Arial"/>
+          <w:kern w:val="0"/>
+          <w:sz w:val="22"/>
+          <w:szCs w:val="22"/>
+        </w:rPr>
+        <w:t xml:space="preserve">Dependence of the reproducibility of the MJO convection on differences in the surface flux conditions in NICAM, </w:t>
+      </w:r>
+      <w:proofErr w:type="spellStart"/>
+      <w:r>
+        <w:rPr>
+          <w:rFonts w:ascii="Arial" w:eastAsia="Meiryo UI" w:hAnsi="Arial" w:cs="Arial"/>
+          <w:kern w:val="0"/>
+          <w:sz w:val="22"/>
+          <w:szCs w:val="22"/>
+        </w:rPr>
+        <w:t>JpGU</w:t>
+      </w:r>
+      <w:proofErr w:type="spellEnd"/>
+      <w:r>
+        <w:rPr>
+          <w:rFonts w:ascii="Arial" w:eastAsia="Meiryo UI" w:hAnsi="Arial" w:cs="Arial"/>
+          <w:kern w:val="0"/>
+          <w:sz w:val="22"/>
+          <w:szCs w:val="22"/>
+        </w:rPr>
+        <w:t xml:space="preserve"> - AGU Joint Meeting 2020, Virtual, </w:t>
+      </w:r>
+      <w:proofErr w:type="gramStart"/>
+      <w:r>
+        <w:rPr>
+          <w:rFonts w:ascii="Arial" w:eastAsia="Meiryo UI" w:hAnsi="Arial" w:cs="Arial"/>
+          <w:kern w:val="0"/>
+          <w:sz w:val="22"/>
+          <w:szCs w:val="22"/>
+        </w:rPr>
+        <w:t>Jul,</w:t>
+      </w:r>
+      <w:proofErr w:type="gramEnd"/>
+      <w:r>
+        <w:rPr>
+          <w:rFonts w:ascii="Arial" w:eastAsia="Meiryo UI" w:hAnsi="Arial" w:cs="Arial"/>
+          <w:kern w:val="0"/>
+          <w:sz w:val="22"/>
+          <w:szCs w:val="22"/>
+        </w:rPr>
+        <w:t xml:space="preserve"> 2020. </w:t>
+      </w:r>
+    </w:p>
+    <w:p>
+      <w:pPr>
+        <w:widowControl/>
+        <w:jc w:val="left"/>
+        <w:rPr>
+          <w:rFonts w:ascii="Arial" w:eastAsia="Meiryo UI" w:hAnsi="Arial" w:cs="Arial"/>
+          <w:kern w:val="0"/>
+          <w:sz w:val="22"/>
+          <w:szCs w:val="22"/>
+        </w:rPr>
+      </w:pPr>
+      <w:r>
+        <w:rPr>
+          <w:rFonts w:ascii="Arial" w:eastAsia="Meiryo UI" w:hAnsi="Arial" w:cs="Arial"/>
+          <w:kern w:val="0"/>
+          <w:sz w:val="22"/>
+          <w:szCs w:val="22"/>
+        </w:rPr>
+        <w:t xml:space="preserve">3.  </w:t>
+      </w:r>
+      <w:r>
+        <w:rPr>
+          <w:rFonts w:ascii="Arial" w:eastAsia="Meiryo UI" w:hAnsi="Arial" w:cs="Arial"/>
+          <w:b/>
+          <w:bCs/>
+          <w:kern w:val="0"/>
+          <w:sz w:val="22"/>
+          <w:szCs w:val="22"/>
+          <w:u w:val="single"/>
+        </w:rPr>
+        <w:t>T</w:t>
+      </w:r>
+      <w:r>
+        <w:rPr>
+          <w:rFonts w:ascii="Arial" w:eastAsia="Meiryo UI" w:hAnsi="Arial" w:cs="Arial"/>
+          <w:b/>
+          <w:bCs/>
+          <w:kern w:val="0"/>
+          <w:sz w:val="22"/>
+          <w:szCs w:val="22"/>
+          <w:u w:val="single"/>
+        </w:rPr>
+        <w:t>omoro Yanase</w:t>
+      </w:r>
+      <w:r>
+        <w:rPr>
+          <w:rFonts w:ascii="Arial" w:eastAsia="Meiryo UI" w:hAnsi="Arial" w:cs="Arial"/>
+          <w:kern w:val="0"/>
+          <w:sz w:val="22"/>
+          <w:szCs w:val="22"/>
+        </w:rPr>
+        <w:t>, Tetsuya Takemi</w:t>
+      </w:r>
+      <w:r>
+        <w:rPr>
+          <w:rFonts w:ascii="Arial" w:eastAsia="Meiryo UI" w:hAnsi="Arial" w:cs="Arial"/>
+          <w:kern w:val="0"/>
+          <w:sz w:val="22"/>
+          <w:szCs w:val="22"/>
+        </w:rPr>
+        <w:t>.</w:t>
+      </w:r>
+    </w:p>
+    <w:p>
+      <w:pPr>
+        <w:pStyle w:val="a5"/>
+        <w:widowControl/>
+        <w:ind w:leftChars="0" w:left="360"/>
+        <w:jc w:val="left"/>
+        <w:rPr>
+          <w:rFonts w:ascii="Arial" w:eastAsia="Meiryo UI" w:hAnsi="Arial" w:cs="Arial"/>
+          <w:kern w:val="0"/>
+          <w:sz w:val="22"/>
+          <w:szCs w:val="22"/>
+        </w:rPr>
+      </w:pPr>
+      <w:r>
+        <w:rPr>
+          <w:rFonts w:ascii="Arial" w:eastAsia="Meiryo UI" w:hAnsi="Arial" w:cs="Arial"/>
+          <w:kern w:val="0"/>
+          <w:sz w:val="22"/>
+          <w:szCs w:val="22"/>
+        </w:rPr>
+        <w:t xml:space="preserve">Statistical Properties of Cumulus Ensembles in High-Resolution Radiative-Convective Equilibrium Simulations, Wayne Schubert Symposium in AMS Annual Meeting 2020, Boston, </w:t>
+      </w:r>
+      <w:proofErr w:type="gramStart"/>
+      <w:r>
+        <w:rPr>
+          <w:rFonts w:ascii="Arial" w:eastAsia="Meiryo UI" w:hAnsi="Arial" w:cs="Arial"/>
+          <w:kern w:val="0"/>
+          <w:sz w:val="22"/>
+          <w:szCs w:val="22"/>
+        </w:rPr>
+        <w:t>Jan,</w:t>
+      </w:r>
+      <w:proofErr w:type="gramEnd"/>
+      <w:r>
+        <w:rPr>
+          <w:rFonts w:ascii="Arial" w:eastAsia="Meiryo UI" w:hAnsi="Arial" w:cs="Arial"/>
+          <w:kern w:val="0"/>
+          <w:sz w:val="22"/>
+          <w:szCs w:val="22"/>
+        </w:rPr>
+        <w:t xml:space="preserve"> 2020. (Poster)</w:t>
+      </w:r>
+    </w:p>
+    <w:p>
+      <w:pPr>
+        <w:widowControl/>
+        <w:jc w:val="left"/>
+        <w:rPr>
+          <w:rFonts w:ascii="Arial" w:eastAsia="Meiryo UI" w:hAnsi="Arial" w:cs="Arial"/>
+          <w:b/>
+          <w:bCs/>
+          <w:kern w:val="0"/>
+          <w:sz w:val="22"/>
+          <w:szCs w:val="22"/>
+          <w:u w:val="single"/>
+        </w:rPr>
+      </w:pPr>
+      <w:r>
+        <w:rPr>
+          <w:rFonts w:ascii="Arial" w:eastAsia="Meiryo UI" w:hAnsi="Arial" w:cs="Arial"/>
+          <w:kern w:val="0"/>
+          <w:sz w:val="22"/>
+          <w:szCs w:val="22"/>
+        </w:rPr>
+        <w:t xml:space="preserve">2.  </w:t>
+      </w:r>
+      <w:r>
+        <w:rPr>
+          <w:rFonts w:ascii="Arial" w:eastAsia="Meiryo UI" w:hAnsi="Arial" w:cs="Arial"/>
+          <w:b/>
+          <w:bCs/>
+          <w:kern w:val="0"/>
+          <w:sz w:val="22"/>
+          <w:szCs w:val="22"/>
+          <w:u w:val="single"/>
+        </w:rPr>
+        <w:t>T</w:t>
+      </w:r>
+      <w:r>
+        <w:rPr>
+          <w:rFonts w:ascii="Arial" w:eastAsia="Meiryo UI" w:hAnsi="Arial" w:cs="Arial"/>
+          <w:b/>
+          <w:bCs/>
+          <w:kern w:val="0"/>
+          <w:sz w:val="22"/>
+          <w:szCs w:val="22"/>
+          <w:u w:val="single"/>
+        </w:rPr>
+        <w:t>omoro Yanase</w:t>
+      </w:r>
+      <w:r>
+        <w:rPr>
+          <w:rFonts w:ascii="Arial" w:eastAsia="Meiryo UI" w:hAnsi="Arial" w:cs="Arial"/>
+          <w:kern w:val="0"/>
+          <w:sz w:val="22"/>
+          <w:szCs w:val="22"/>
+        </w:rPr>
+        <w:t>, Tetsuya Takemi</w:t>
+      </w:r>
+      <w:r>
+        <w:rPr>
+          <w:rFonts w:ascii="Arial" w:eastAsia="Meiryo UI" w:hAnsi="Arial" w:cs="Arial"/>
+          <w:kern w:val="0"/>
+          <w:sz w:val="22"/>
+          <w:szCs w:val="22"/>
+        </w:rPr>
+        <w:t>.</w:t>
+      </w:r>
+    </w:p>
+    <w:p>
+      <w:pPr>
+        <w:pStyle w:val="a5"/>
+        <w:widowControl/>
+        <w:ind w:leftChars="0" w:left="360"/>
+        <w:jc w:val="left"/>
+        <w:rPr>
+          <w:rFonts w:ascii="Arial" w:eastAsia="Meiryo UI" w:hAnsi="Arial" w:cs="Arial"/>
+          <w:b/>
+          <w:bCs/>
+          <w:kern w:val="0"/>
+          <w:sz w:val="22"/>
+          <w:szCs w:val="22"/>
+          <w:u w:val="single"/>
+        </w:rPr>
       </w:pPr>
       <w:r>
         <w:rPr>
@@ -3625,28 +4210,47 @@
           <w:sz w:val="22"/>
           <w:szCs w:val="22"/>
         </w:rPr>
-        <w:t xml:space="preserve"> Meeting 2019, Chiba, May, 2019.</w:t>
-      </w:r>
-    </w:p>
-    <w:p>
-      <w:pPr>
-        <w:widowControl/>
-        <w:jc w:val="left"/>
-        <w:rPr>
-          <w:rFonts w:ascii="Arial" w:eastAsia="Meiryo UI" w:hAnsi="Arial" w:cs="Arial"/>
-          <w:kern w:val="0"/>
-          <w:sz w:val="22"/>
-          <w:szCs w:val="22"/>
-        </w:rPr>
-      </w:pPr>
-      <w:r>
-        <w:rPr>
-          <w:rFonts w:ascii="Arial" w:eastAsia="Meiryo UI" w:hAnsi="Arial" w:cs="Arial"/>
-          <w:kern w:val="0"/>
-          <w:sz w:val="22"/>
-          <w:szCs w:val="22"/>
-        </w:rPr>
-        <w:lastRenderedPageBreak/>
+        <w:t xml:space="preserve"> Meeting 2019, Chiba, </w:t>
+      </w:r>
+      <w:proofErr w:type="gramStart"/>
+      <w:r>
+        <w:rPr>
+          <w:rFonts w:ascii="Arial" w:eastAsia="Meiryo UI" w:hAnsi="Arial" w:cs="Arial"/>
+          <w:kern w:val="0"/>
+          <w:sz w:val="22"/>
+          <w:szCs w:val="22"/>
+        </w:rPr>
+        <w:t>May,</w:t>
+      </w:r>
+      <w:proofErr w:type="gramEnd"/>
+      <w:r>
+        <w:rPr>
+          <w:rFonts w:ascii="Arial" w:eastAsia="Meiryo UI" w:hAnsi="Arial" w:cs="Arial"/>
+          <w:kern w:val="0"/>
+          <w:sz w:val="22"/>
+          <w:szCs w:val="22"/>
+        </w:rPr>
+        <w:t xml:space="preserve"> 2019.</w:t>
+      </w:r>
+    </w:p>
+    <w:p>
+      <w:pPr>
+        <w:widowControl/>
+        <w:jc w:val="left"/>
+        <w:rPr>
+          <w:rFonts w:ascii="Arial" w:eastAsia="Meiryo UI" w:hAnsi="Arial" w:cs="Arial"/>
+          <w:kern w:val="0"/>
+          <w:sz w:val="22"/>
+          <w:szCs w:val="22"/>
+        </w:rPr>
+      </w:pPr>
+      <w:r>
+        <w:rPr>
+          <w:rFonts w:ascii="Arial" w:eastAsia="Meiryo UI" w:hAnsi="Arial" w:cs="Arial"/>
+          <w:kern w:val="0"/>
+          <w:sz w:val="22"/>
+          <w:szCs w:val="22"/>
+        </w:rPr>
         <w:t xml:space="preserve">1.  </w:t>
       </w:r>
       <w:r>
@@ -5865,6 +6469,96 @@
     </w:lvl>
   </w:abstractNum>
   <w:abstractNum w:abstractNumId="21" w15:restartNumberingAfterBreak="0">
+    <w:nsid w:val="734160AD"/>
+    <w:multiLevelType w:val="hybridMultilevel"/>
+    <w:tmpl w:val="3BD49456"/>
+    <w:lvl w:ilvl="0" w:tplc="C3D8AB6E">
+      <w:start w:val="1"/>
+      <w:numFmt w:val="decimal"/>
+      <w:lvlText w:val="%1."/>
+      <w:lvlJc w:val="left"/>
+      <w:pPr>
+        <w:ind w:left="360" w:hanging="360"/>
+      </w:pPr>
+      <w:rPr>
+        <w:rFonts w:hint="default"/>
+        <w:b w:val="0"/>
+      </w:rPr>
+    </w:lvl>
+    <w:lvl w:ilvl="1" w:tplc="04090017" w:tentative="1">
+      <w:start w:val="1"/>
+      <w:numFmt w:val="aiueoFullWidth"/>
+      <w:lvlText w:val="(%2)"/>
+      <w:lvlJc w:val="left"/>
+      <w:pPr>
+        <w:ind w:left="840" w:hanging="420"/>
+      </w:pPr>
+    </w:lvl>
+    <w:lvl w:ilvl="2" w:tplc="04090011" w:tentative="1">
+      <w:start w:val="1"/>
+      <w:numFmt w:val="decimalEnclosedCircle"/>
+      <w:lvlText w:val="%3"/>
+      <w:lvlJc w:val="left"/>
+      <w:pPr>
+        <w:ind w:left="1260" w:hanging="420"/>
+      </w:pPr>
+    </w:lvl>
+    <w:lvl w:ilvl="3" w:tplc="0409000F" w:tentative="1">
+      <w:start w:val="1"/>
+      <w:numFmt w:val="decimal"/>
+      <w:lvlText w:val="%4."/>
+      <w:lvlJc w:val="left"/>
+      <w:pPr>
+        <w:ind w:left="1680" w:hanging="420"/>
+      </w:pPr>
+    </w:lvl>
+    <w:lvl w:ilvl="4" w:tplc="04090017" w:tentative="1">
+      <w:start w:val="1"/>
+      <w:numFmt w:val="aiueoFullWidth"/>
+      <w:lvlText w:val="(%5)"/>
+      <w:lvlJc w:val="left"/>
+      <w:pPr>
+        <w:ind w:left="2100" w:hanging="420"/>
+      </w:pPr>
+    </w:lvl>
+    <w:lvl w:ilvl="5" w:tplc="04090011" w:tentative="1">
+      <w:start w:val="1"/>
+      <w:numFmt w:val="decimalEnclosedCircle"/>
+      <w:lvlText w:val="%6"/>
+      <w:lvlJc w:val="left"/>
+      <w:pPr>
+        <w:ind w:left="2520" w:hanging="420"/>
+      </w:pPr>
+    </w:lvl>
+    <w:lvl w:ilvl="6" w:tplc="0409000F" w:tentative="1">
+      <w:start w:val="1"/>
+      <w:numFmt w:val="decimal"/>
+      <w:lvlText w:val="%7."/>
+      <w:lvlJc w:val="left"/>
+      <w:pPr>
+        <w:ind w:left="2940" w:hanging="420"/>
+      </w:pPr>
+    </w:lvl>
+    <w:lvl w:ilvl="7" w:tplc="04090017" w:tentative="1">
+      <w:start w:val="1"/>
+      <w:numFmt w:val="aiueoFullWidth"/>
+      <w:lvlText w:val="(%8)"/>
+      <w:lvlJc w:val="left"/>
+      <w:pPr>
+        <w:ind w:left="3360" w:hanging="420"/>
+      </w:pPr>
+    </w:lvl>
+    <w:lvl w:ilvl="8" w:tplc="04090011" w:tentative="1">
+      <w:start w:val="1"/>
+      <w:numFmt w:val="decimalEnclosedCircle"/>
+      <w:lvlText w:val="%9"/>
+      <w:lvlJc w:val="left"/>
+      <w:pPr>
+        <w:ind w:left="3780" w:hanging="420"/>
+      </w:pPr>
+    </w:lvl>
+  </w:abstractNum>
+  <w:abstractNum w:abstractNumId="22" w15:restartNumberingAfterBreak="0">
     <w:nsid w:val="7A876A63"/>
     <w:multiLevelType w:val="hybridMultilevel"/>
     <w:tmpl w:val="F7E4B098"/>
@@ -5950,7 +6644,7 @@
       </w:pPr>
     </w:lvl>
   </w:abstractNum>
-  <w:abstractNum w:abstractNumId="22" w15:restartNumberingAfterBreak="0">
+  <w:abstractNum w:abstractNumId="23" w15:restartNumberingAfterBreak="0">
     <w:nsid w:val="7B8448D3"/>
     <w:multiLevelType w:val="hybridMultilevel"/>
     <w:tmpl w:val="22C8DD16"/>
@@ -6067,7 +6761,7 @@
     <w:abstractNumId w:val="15"/>
   </w:num>
   <w:num w:numId="2" w16cid:durableId="1256326173">
-    <w:abstractNumId w:val="22"/>
+    <w:abstractNumId w:val="23"/>
   </w:num>
   <w:num w:numId="3" w16cid:durableId="741492237">
     <w:abstractNumId w:val="9"/>
@@ -6088,7 +6782,7 @@
     <w:abstractNumId w:val="2"/>
   </w:num>
   <w:num w:numId="9" w16cid:durableId="778909657">
-    <w:abstractNumId w:val="21"/>
+    <w:abstractNumId w:val="22"/>
   </w:num>
   <w:num w:numId="10" w16cid:durableId="749236427">
     <w:abstractNumId w:val="18"/>
@@ -6131,6 +6825,9 @@
   </w:num>
   <w:num w:numId="23" w16cid:durableId="2069649389">
     <w:abstractNumId w:val="4"/>
+  </w:num>
+  <w:num w:numId="24" w16cid:durableId="854609306">
+    <w:abstractNumId w:val="21"/>
   </w:num>
 </w:numbering>
 </file>
@@ -6538,6 +7235,7 @@
   <w:style w:type="character" w:default="1" w:styleId="a0">
     <w:name w:val="Default Paragraph Font"/>
     <w:uiPriority w:val="1"/>
+    <w:semiHidden/>
     <w:unhideWhenUsed/>
   </w:style>
   <w:style w:type="table" w:default="1" w:styleId="a1">

</xml_diff>